<commit_message>
finalisation du projet_mise à jour des fichiers de présentation
</commit_message>
<xml_diff>
--- a/Document2.docx
+++ b/Document2.docx
@@ -20,13 +20,76 @@
       </w:r>
     </w:p>
     <w:p/>
-    <w:p>
-      <w:r>
-        <w:t>SPRINT 1</w:t>
-      </w:r>
-    </w:p>
     <w:p/>
-    <w:p>
+    <w:p/>
+    <w:p>
+      <w:r>
+        <w:drawing>
+          <wp:inline distT="0" distB="0" distL="0" distR="0" wp14:anchorId="0203B9B0" wp14:editId="629A541A">
+            <wp:extent cx="5760720" cy="2417445"/>
+            <wp:effectExtent l="0" t="0" r="0" b="1905"/>
+            <wp:docPr id="629188940" name="Image 1"/>
+            <wp:cNvGraphicFramePr>
+              <a:graphicFrameLocks xmlns:a="http://schemas.openxmlformats.org/drawingml/2006/main" noChangeAspect="1"/>
+            </wp:cNvGraphicFramePr>
+            <a:graphic xmlns:a="http://schemas.openxmlformats.org/drawingml/2006/main">
+              <a:graphicData uri="http://schemas.openxmlformats.org/drawingml/2006/picture">
+                <pic:pic xmlns:pic="http://schemas.openxmlformats.org/drawingml/2006/picture">
+                  <pic:nvPicPr>
+                    <pic:cNvPr id="0" name="Picture 1"/>
+                    <pic:cNvPicPr>
+                      <a:picLocks noChangeAspect="1" noChangeArrowheads="1"/>
+                    </pic:cNvPicPr>
+                  </pic:nvPicPr>
+                  <pic:blipFill>
+                    <a:blip r:embed="rId8" cstate="print">
+                      <a:extLst>
+                        <a:ext uri="{28A0092B-C50C-407E-A947-70E740481C1C}">
+                          <a14:useLocalDpi xmlns:a14="http://schemas.microsoft.com/office/drawing/2010/main" val="0"/>
+                        </a:ext>
+                      </a:extLst>
+                    </a:blip>
+                    <a:srcRect/>
+                    <a:stretch>
+                      <a:fillRect/>
+                    </a:stretch>
+                  </pic:blipFill>
+                  <pic:spPr bwMode="auto">
+                    <a:xfrm>
+                      <a:off x="0" y="0"/>
+                      <a:ext cx="5760720" cy="2417445"/>
+                    </a:xfrm>
+                    <a:prstGeom prst="rect">
+                      <a:avLst/>
+                    </a:prstGeom>
+                    <a:noFill/>
+                    <a:ln>
+                      <a:noFill/>
+                    </a:ln>
+                  </pic:spPr>
+                </pic:pic>
+              </a:graphicData>
+            </a:graphic>
+          </wp:inline>
+        </w:drawing>
+      </w:r>
+    </w:p>
+    <w:p/>
+    <w:p>
+      <w:r>
+        <w:rPr>
+          <w:color w:val="4472C4" w:themeColor="accent1"/>
+        </w:rPr>
+        <w:pict w14:anchorId="3E50E1E8">
+          <v:rect id="_x0000_i1026" style="width:453.6pt;height:3pt" o:hralign="center" o:hrstd="t" o:hrnoshade="t" o:hr="t" fillcolor="#00b0f0" stroked="f"/>
+        </w:pict>
+      </w:r>
+    </w:p>
+    <w:p/>
+    <w:p>
+      <w:pPr>
+        <w:ind w:left="1416" w:firstLine="708"/>
+      </w:pPr>
       <w:r>
         <w:rPr>
           <w:b/>
@@ -53,6 +116,7 @@
           <w:ilvl w:val="0"/>
           <w:numId w:val="5"/>
         </w:numPr>
+        <w:ind w:left="3192"/>
       </w:pPr>
       <w:r>
         <w:t>Création de l’équipe</w:t>
@@ -65,6 +129,7 @@
           <w:ilvl w:val="0"/>
           <w:numId w:val="5"/>
         </w:numPr>
+        <w:ind w:left="3192"/>
       </w:pPr>
       <w:r>
         <w:t>Création d’un Tableau Trello</w:t>
@@ -77,6 +142,7 @@
           <w:ilvl w:val="0"/>
           <w:numId w:val="5"/>
         </w:numPr>
+        <w:ind w:left="3192"/>
       </w:pPr>
       <w:r>
         <w:t xml:space="preserve">Elaboration et </w:t>
@@ -95,21 +161,127 @@
           <w:ilvl w:val="0"/>
           <w:numId w:val="5"/>
         </w:numPr>
-      </w:pPr>
-      <w:r>
-        <w:t xml:space="preserve">Brainstorming général à propos du Sprint </w:t>
-      </w:r>
-    </w:p>
-    <w:p/>
-    <w:p>
-      <w:pPr>
-        <w:rPr>
-          <w:b/>
-          <w:bCs/>
-          <w:sz w:val="28"/>
-          <w:szCs w:val="28"/>
-        </w:rPr>
-      </w:pPr>
+        <w:ind w:left="3192"/>
+      </w:pPr>
+      <w:r>
+        <w:t>Brainstorming général à propos d</w:t>
+      </w:r>
+      <w:r>
+        <w:t>es</w:t>
+      </w:r>
+      <w:r>
+        <w:t xml:space="preserve"> Sprint</w:t>
+      </w:r>
+      <w:r>
+        <w:t>s</w:t>
+      </w:r>
+    </w:p>
+    <w:p>
+      <w:pPr>
+        <w:pStyle w:val="Paragraphedeliste"/>
+        <w:ind w:left="3192"/>
+      </w:pPr>
+    </w:p>
+    <w:p>
+      <w:pPr>
+        <w:ind w:left="2472"/>
+        <w:rPr>
+          <w:b/>
+          <w:bCs/>
+          <w:sz w:val="28"/>
+          <w:szCs w:val="28"/>
+        </w:rPr>
+      </w:pPr>
+      <w:r>
+        <w:rPr>
+          <w:noProof/>
+        </w:rPr>
+        <mc:AlternateContent>
+          <mc:Choice Requires="wps">
+            <w:drawing>
+              <wp:anchor distT="0" distB="0" distL="114300" distR="114300" simplePos="0" relativeHeight="251659264" behindDoc="0" locked="0" layoutInCell="1" allowOverlap="1" wp14:anchorId="5CA5051D" wp14:editId="4A852EBD">
+                <wp:simplePos x="0" y="0"/>
+                <wp:positionH relativeFrom="column">
+                  <wp:posOffset>-393065</wp:posOffset>
+                </wp:positionH>
+                <wp:positionV relativeFrom="paragraph">
+                  <wp:posOffset>269875</wp:posOffset>
+                </wp:positionV>
+                <wp:extent cx="1428750" cy="876300"/>
+                <wp:effectExtent l="19050" t="19050" r="19050" b="38100"/>
+                <wp:wrapNone/>
+                <wp:docPr id="1102676175" name="Flèche : droite à entaille 2"/>
+                <wp:cNvGraphicFramePr/>
+                <a:graphic xmlns:a="http://schemas.openxmlformats.org/drawingml/2006/main">
+                  <a:graphicData uri="http://schemas.microsoft.com/office/word/2010/wordprocessingShape">
+                    <wps:wsp>
+                      <wps:cNvSpPr/>
+                      <wps:spPr>
+                        <a:xfrm>
+                          <a:off x="0" y="0"/>
+                          <a:ext cx="1428750" cy="876300"/>
+                        </a:xfrm>
+                        <a:prstGeom prst="notchedRightArrow">
+                          <a:avLst/>
+                        </a:prstGeom>
+                        <a:solidFill>
+                          <a:srgbClr val="00B0F0"/>
+                        </a:solidFill>
+                      </wps:spPr>
+                      <wps:style>
+                        <a:lnRef idx="2">
+                          <a:schemeClr val="accent1">
+                            <a:shade val="50000"/>
+                          </a:schemeClr>
+                        </a:lnRef>
+                        <a:fillRef idx="1">
+                          <a:schemeClr val="accent1"/>
+                        </a:fillRef>
+                        <a:effectRef idx="0">
+                          <a:schemeClr val="accent1"/>
+                        </a:effectRef>
+                        <a:fontRef idx="minor">
+                          <a:schemeClr val="lt1"/>
+                        </a:fontRef>
+                      </wps:style>
+                      <wps:bodyPr rot="0" spcFirstLastPara="0" vertOverflow="overflow" horzOverflow="overflow" vert="horz" wrap="square" lIns="91440" tIns="45720" rIns="91440" bIns="45720" numCol="1" spcCol="0" rtlCol="0" fromWordArt="0" anchor="ctr" anchorCtr="0" forceAA="0" compatLnSpc="1">
+                        <a:prstTxWarp prst="textNoShape">
+                          <a:avLst/>
+                        </a:prstTxWarp>
+                        <a:noAutofit/>
+                      </wps:bodyPr>
+                    </wps:wsp>
+                  </a:graphicData>
+                </a:graphic>
+                <wp14:sizeRelH relativeFrom="margin">
+                  <wp14:pctWidth>0</wp14:pctWidth>
+                </wp14:sizeRelH>
+              </wp:anchor>
+            </w:drawing>
+          </mc:Choice>
+          <mc:Fallback>
+            <w:pict>
+              <v:shapetype w14:anchorId="0CEC3E73" id="_x0000_t94" coordsize="21600,21600" o:spt="94" adj="16200,5400" path="m@0,l@0@1,0@1@5,10800,0@2@0@2@0,21600,21600,10800xe">
+                <v:stroke joinstyle="miter"/>
+                <v:formulas>
+                  <v:f eqn="val #0"/>
+                  <v:f eqn="val #1"/>
+                  <v:f eqn="sum height 0 #1"/>
+                  <v:f eqn="sum 10800 0 #1"/>
+                  <v:f eqn="sum width 0 #0"/>
+                  <v:f eqn="prod @4 @3 10800"/>
+                  <v:f eqn="sum width 0 @5"/>
+                </v:formulas>
+                <v:path o:connecttype="custom" o:connectlocs="@0,0;@5,10800;@0,21600;21600,10800" o:connectangles="270,180,90,0" textboxrect="@5,@1,@6,@2"/>
+                <v:handles>
+                  <v:h position="#0,#1" xrange="0,21600" yrange="0,10800"/>
+                </v:handles>
+              </v:shapetype>
+              <v:shape id="Flèche : droite à entaille 2" o:spid="_x0000_s1026" type="#_x0000_t94" style="position:absolute;margin-left:-30.95pt;margin-top:21.25pt;width:112.5pt;height:69pt;z-index:251659264;visibility:visible;mso-wrap-style:square;mso-width-percent:0;mso-wrap-distance-left:9pt;mso-wrap-distance-top:0;mso-wrap-distance-right:9pt;mso-wrap-distance-bottom:0;mso-position-horizontal:absolute;mso-position-horizontal-relative:text;mso-position-vertical:absolute;mso-position-vertical-relative:text;mso-width-percent:0;mso-width-relative:margin;v-text-anchor:middle" o:gfxdata="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" adj="14976" fillcolor="#00b0f0" strokecolor="#1f3763 [1604]" strokeweight="1pt"/>
+            </w:pict>
+          </mc:Fallback>
+        </mc:AlternateContent>
+      </w:r>
       <w:r>
         <w:rPr>
           <w:b/>
@@ -145,7 +317,112 @@
           <w:ilvl w:val="0"/>
           <w:numId w:val="2"/>
         </w:numPr>
-      </w:pPr>
+        <w:ind w:left="3192"/>
+      </w:pPr>
+      <w:r>
+        <w:rPr>
+          <w:noProof/>
+        </w:rPr>
+        <mc:AlternateContent>
+          <mc:Choice Requires="wps">
+            <w:drawing>
+              <wp:anchor distT="0" distB="0" distL="114300" distR="114300" simplePos="0" relativeHeight="251660288" behindDoc="0" locked="0" layoutInCell="1" allowOverlap="1" wp14:anchorId="21E75912" wp14:editId="73883D6F">
+                <wp:simplePos x="0" y="0"/>
+                <wp:positionH relativeFrom="column">
+                  <wp:posOffset>-103505</wp:posOffset>
+                </wp:positionH>
+                <wp:positionV relativeFrom="paragraph">
+                  <wp:posOffset>231775</wp:posOffset>
+                </wp:positionV>
+                <wp:extent cx="1066800" cy="270510"/>
+                <wp:effectExtent l="0" t="0" r="0" b="0"/>
+                <wp:wrapNone/>
+                <wp:docPr id="150688725" name="Zone de texte 3"/>
+                <wp:cNvGraphicFramePr/>
+                <a:graphic xmlns:a="http://schemas.openxmlformats.org/drawingml/2006/main">
+                  <a:graphicData uri="http://schemas.microsoft.com/office/word/2010/wordprocessingShape">
+                    <wps:wsp>
+                      <wps:cNvSpPr txBox="1"/>
+                      <wps:spPr>
+                        <a:xfrm>
+                          <a:off x="0" y="0"/>
+                          <a:ext cx="1066800" cy="270510"/>
+                        </a:xfrm>
+                        <a:prstGeom prst="rect">
+                          <a:avLst/>
+                        </a:prstGeom>
+                        <a:noFill/>
+                        <a:ln w="6350">
+                          <a:noFill/>
+                        </a:ln>
+                      </wps:spPr>
+                      <wps:txbx>
+                        <w:txbxContent>
+                          <w:p>
+                            <w:pPr>
+                              <w:rPr>
+                                <w:b/>
+                                <w:bCs/>
+                              </w:rPr>
+                            </w:pPr>
+                            <w:r>
+                              <w:rPr>
+                                <w:b/>
+                                <w:bCs/>
+                              </w:rPr>
+                              <w:t>SPRINT 1</w:t>
+                            </w:r>
+                          </w:p>
+                          <w:p/>
+                        </w:txbxContent>
+                      </wps:txbx>
+                      <wps:bodyPr rot="0" spcFirstLastPara="0" vertOverflow="overflow" horzOverflow="overflow" vert="horz" wrap="square" lIns="91440" tIns="45720" rIns="91440" bIns="45720" numCol="1" spcCol="0" rtlCol="0" fromWordArt="0" anchor="t" anchorCtr="0" forceAA="0" compatLnSpc="1">
+                        <a:prstTxWarp prst="textNoShape">
+                          <a:avLst/>
+                        </a:prstTxWarp>
+                        <a:noAutofit/>
+                      </wps:bodyPr>
+                    </wps:wsp>
+                  </a:graphicData>
+                </a:graphic>
+                <wp14:sizeRelV relativeFrom="margin">
+                  <wp14:pctHeight>0</wp14:pctHeight>
+                </wp14:sizeRelV>
+              </wp:anchor>
+            </w:drawing>
+          </mc:Choice>
+          <mc:Fallback>
+            <w:pict>
+              <v:shapetype w14:anchorId="21E75912" id="_x0000_t202" coordsize="21600,21600" o:spt="202" path="m,l,21600r21600,l21600,xe">
+                <v:stroke joinstyle="miter"/>
+                <v:path gradientshapeok="t" o:connecttype="rect"/>
+              </v:shapetype>
+              <v:shape id="Zone de texte 3" o:spid="_x0000_s1026" type="#_x0000_t202" style="position:absolute;left:0;text-align:left;margin-left:-8.15pt;margin-top:18.25pt;width:84pt;height:21.3pt;z-index:251660288;visibility:visible;mso-wrap-style:square;mso-height-percent:0;mso-wrap-distance-left:9pt;mso-wrap-distance-top:0;mso-wrap-distance-right:9pt;mso-wrap-distance-bottom:0;mso-position-horizontal:absolute;mso-position-horizontal-relative:text;mso-position-vertical:absolute;mso-position-vertical-relative:text;mso-height-percent:0;mso-height-relative:margin;v-text-anchor:top" o:gfxdata="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" filled="f" stroked="f" strokeweight=".5pt">
+                <v:textbox>
+                  <w:txbxContent>
+                    <w:p>
+                      <w:pPr>
+                        <w:rPr>
+                          <w:b/>
+                          <w:bCs/>
+                        </w:rPr>
+                      </w:pPr>
+                      <w:r>
+                        <w:rPr>
+                          <w:b/>
+                          <w:bCs/>
+                        </w:rPr>
+                        <w:t>SPRINT 1</w:t>
+                      </w:r>
+                    </w:p>
+                    <w:p/>
+                  </w:txbxContent>
+                </v:textbox>
+              </v:shape>
+            </w:pict>
+          </mc:Fallback>
+        </mc:AlternateContent>
+      </w:r>
       <w:r>
         <w:t xml:space="preserve">Création </w:t>
       </w:r>
@@ -172,6 +449,7 @@
           <w:ilvl w:val="0"/>
           <w:numId w:val="2"/>
         </w:numPr>
+        <w:ind w:left="3192"/>
         <w:rPr>
           <w:lang w:val="fr-CH"/>
         </w:rPr>
@@ -256,6 +534,7 @@
           <w:ilvl w:val="0"/>
           <w:numId w:val="2"/>
         </w:numPr>
+        <w:ind w:left="3192"/>
         <w:rPr>
           <w:lang w:val="fr-CH"/>
         </w:rPr>
@@ -281,9 +560,14 @@
         <w:t>”</w:t>
       </w:r>
     </w:p>
-    <w:p/>
-    <w:p>
-      <w:pPr>
+    <w:p>
+      <w:pPr>
+        <w:ind w:left="2472"/>
+      </w:pPr>
+    </w:p>
+    <w:p>
+      <w:pPr>
+        <w:ind w:left="2472"/>
         <w:rPr>
           <w:b/>
           <w:bCs/>
@@ -368,7 +652,6 @@
         <w:t>.</w:t>
       </w:r>
     </w:p>
-    <w:p/>
     <w:p>
       <w:pPr>
         <w:pStyle w:val="Paragraphedeliste"/>
@@ -376,6 +659,7 @@
           <w:ilvl w:val="0"/>
           <w:numId w:val="1"/>
         </w:numPr>
+        <w:ind w:left="3192"/>
         <w:rPr>
           <w:b/>
           <w:bCs/>
@@ -398,7 +682,14 @@
           <w:b/>
           <w:bCs/>
         </w:rPr>
-        <w:t xml:space="preserve"> https://github.com/laylaTAH/TP_BabyNames.git</w:t>
+        <w:t xml:space="preserve"> </w:t>
+      </w:r>
+      <w:r>
+        <w:rPr>
+          <w:b/>
+          <w:bCs/>
+        </w:rPr>
+        <w:t>https://github.com/laylaTAH/Data_BabyNames.git</w:t>
       </w:r>
     </w:p>
     <w:p>
@@ -408,6 +699,7 @@
           <w:ilvl w:val="0"/>
           <w:numId w:val="1"/>
         </w:numPr>
+        <w:ind w:left="3192"/>
       </w:pPr>
       <w:r>
         <w:t>Invitation des membre</w:t>
@@ -423,6 +715,7 @@
           <w:ilvl w:val="0"/>
           <w:numId w:val="1"/>
         </w:numPr>
+        <w:ind w:left="3192"/>
       </w:pPr>
       <w:r>
         <w:rPr>
@@ -439,31 +732,54 @@
         <w:t>BabyNames</w:t>
       </w:r>
       <w:proofErr w:type="spellEnd"/>
+      <w:r>
+        <w:t xml:space="preserve"> vers </w:t>
+      </w:r>
+      <w:proofErr w:type="spellStart"/>
+      <w:r>
+        <w:t>Github</w:t>
+      </w:r>
+      <w:proofErr w:type="spellEnd"/>
+    </w:p>
+    <w:p>
+      <w:r>
+        <w:rPr>
+          <w:color w:val="4472C4" w:themeColor="accent1"/>
+        </w:rPr>
+        <w:lastRenderedPageBreak/>
+        <w:pict w14:anchorId="78C4CD05">
+          <v:rect id="_x0000_i1030" style="width:453.6pt;height:3pt" o:hralign="center" o:hrstd="t" o:hrnoshade="t" o:hr="t" fillcolor="#00b0f0" stroked="f"/>
+        </w:pict>
+      </w:r>
     </w:p>
     <w:p/>
     <w:p>
-      <w:r>
-        <w:t>SPRINT 2</w:t>
-      </w:r>
-    </w:p>
-    <w:p/>
-    <w:p>
-      <w:pPr>
-        <w:rPr>
-          <w:b/>
-          <w:bCs/>
-          <w:sz w:val="28"/>
-          <w:szCs w:val="28"/>
-        </w:rPr>
-      </w:pPr>
-      <w:r>
-        <w:rPr>
-          <w:b/>
-          <w:bCs/>
-          <w:sz w:val="28"/>
-          <w:szCs w:val="28"/>
-        </w:rPr>
-        <w:t xml:space="preserve">Etape 4 </w:t>
+      <w:pPr>
+        <w:ind w:left="2124"/>
+        <w:rPr>
+          <w:b/>
+          <w:bCs/>
+          <w:sz w:val="28"/>
+          <w:szCs w:val="28"/>
+        </w:rPr>
+      </w:pPr>
+      <w:r>
+        <w:rPr>
+          <w:b/>
+          <w:bCs/>
+          <w:sz w:val="28"/>
+          <w:szCs w:val="28"/>
+        </w:rPr>
+        <w:t xml:space="preserve">Etape </w:t>
+      </w:r>
+      <w:r>
+        <w:rPr>
+          <w:b/>
+          <w:bCs/>
+          <w:sz w:val="28"/>
+          <w:szCs w:val="28"/>
+        </w:rPr>
+        <w:t xml:space="preserve">1 </w:t>
       </w:r>
       <w:r>
         <w:rPr>
@@ -509,6 +825,7 @@
           <w:ilvl w:val="0"/>
           <w:numId w:val="3"/>
         </w:numPr>
+        <w:ind w:left="2844"/>
       </w:pPr>
       <w:r>
         <w:t>Récupération du fichier ZIP demandé via le lien web https://www.ssa.gov/oact/babynames/limits.html</w:t>
@@ -521,6 +838,7 @@
           <w:ilvl w:val="0"/>
           <w:numId w:val="3"/>
         </w:numPr>
+        <w:ind w:left="2844"/>
       </w:pPr>
       <w:r>
         <w:t xml:space="preserve">Importation du dossier Names vers notre </w:t>
@@ -539,6 +857,7 @@
           <w:ilvl w:val="0"/>
           <w:numId w:val="3"/>
         </w:numPr>
+        <w:ind w:left="2844"/>
       </w:pPr>
       <w:r>
         <w:t>Conversion du fichier Yob1880.txt en fichier csv</w:t>
@@ -551,6 +870,7 @@
           <w:ilvl w:val="0"/>
           <w:numId w:val="3"/>
         </w:numPr>
+        <w:ind w:left="2844"/>
       </w:pPr>
       <w:r>
         <w:t xml:space="preserve">Importation des modules pandas, </w:t>
@@ -585,6 +905,7 @@
           <w:ilvl w:val="0"/>
           <w:numId w:val="3"/>
         </w:numPr>
+        <w:ind w:left="2844"/>
       </w:pPr>
       <w:r>
         <w:t xml:space="preserve">Import du </w:t>
@@ -622,6 +943,7 @@
           <w:ilvl w:val="0"/>
           <w:numId w:val="3"/>
         </w:numPr>
+        <w:ind w:left="2844"/>
         <w:rPr>
           <w:color w:val="4472C4" w:themeColor="accent1"/>
           <w:lang w:val="en-US"/>
@@ -680,15 +1002,205 @@
       </w:r>
     </w:p>
     <w:p>
+      <w:pPr>
+        <w:ind w:left="2124"/>
+      </w:pPr>
       <w:r>
         <w:rPr>
           <w:noProof/>
         </w:rPr>
-        <w:lastRenderedPageBreak/>
+        <mc:AlternateContent>
+          <mc:Choice Requires="wps">
+            <w:drawing>
+              <wp:anchor distT="0" distB="0" distL="114300" distR="114300" simplePos="0" relativeHeight="251664384" behindDoc="0" locked="0" layoutInCell="1" allowOverlap="1" wp14:anchorId="565A7F3A" wp14:editId="39183E96">
+                <wp:simplePos x="0" y="0"/>
+                <wp:positionH relativeFrom="column">
+                  <wp:posOffset>-153035</wp:posOffset>
+                </wp:positionH>
+                <wp:positionV relativeFrom="paragraph">
+                  <wp:posOffset>1062990</wp:posOffset>
+                </wp:positionV>
+                <wp:extent cx="1066800" cy="270510"/>
+                <wp:effectExtent l="0" t="0" r="0" b="0"/>
+                <wp:wrapNone/>
+                <wp:docPr id="949419832" name="Zone de texte 3"/>
+                <wp:cNvGraphicFramePr/>
+                <a:graphic xmlns:a="http://schemas.openxmlformats.org/drawingml/2006/main">
+                  <a:graphicData uri="http://schemas.microsoft.com/office/word/2010/wordprocessingShape">
+                    <wps:wsp>
+                      <wps:cNvSpPr txBox="1"/>
+                      <wps:spPr>
+                        <a:xfrm>
+                          <a:off x="0" y="0"/>
+                          <a:ext cx="1066800" cy="270510"/>
+                        </a:xfrm>
+                        <a:prstGeom prst="rect">
+                          <a:avLst/>
+                        </a:prstGeom>
+                        <a:noFill/>
+                        <a:ln w="6350">
+                          <a:noFill/>
+                        </a:ln>
+                      </wps:spPr>
+                      <wps:txbx>
+                        <w:txbxContent>
+                          <w:p>
+                            <w:pPr>
+                              <w:rPr>
+                                <w:b/>
+                                <w:bCs/>
+                              </w:rPr>
+                            </w:pPr>
+                            <w:r>
+                              <w:rPr>
+                                <w:b/>
+                                <w:bCs/>
+                              </w:rPr>
+                              <w:t xml:space="preserve">SPRINT </w:t>
+                            </w:r>
+                            <w:r>
+                              <w:rPr>
+                                <w:b/>
+                                <w:bCs/>
+                              </w:rPr>
+                              <w:t>2</w:t>
+                            </w:r>
+                          </w:p>
+                          <w:p/>
+                        </w:txbxContent>
+                      </wps:txbx>
+                      <wps:bodyPr rot="0" spcFirstLastPara="0" vertOverflow="overflow" horzOverflow="overflow" vert="horz" wrap="square" lIns="91440" tIns="45720" rIns="91440" bIns="45720" numCol="1" spcCol="0" rtlCol="0" fromWordArt="0" anchor="t" anchorCtr="0" forceAA="0" compatLnSpc="1">
+                        <a:prstTxWarp prst="textNoShape">
+                          <a:avLst/>
+                        </a:prstTxWarp>
+                        <a:noAutofit/>
+                      </wps:bodyPr>
+                    </wps:wsp>
+                  </a:graphicData>
+                </a:graphic>
+                <wp14:sizeRelV relativeFrom="margin">
+                  <wp14:pctHeight>0</wp14:pctHeight>
+                </wp14:sizeRelV>
+              </wp:anchor>
+            </w:drawing>
+          </mc:Choice>
+          <mc:Fallback>
+            <w:pict>
+              <v:shape w14:anchorId="565A7F3A" id="_x0000_s1027" type="#_x0000_t202" style="position:absolute;left:0;text-align:left;margin-left:-12.05pt;margin-top:83.7pt;width:84pt;height:21.3pt;z-index:251664384;visibility:visible;mso-wrap-style:square;mso-height-percent:0;mso-wrap-distance-left:9pt;mso-wrap-distance-top:0;mso-wrap-distance-right:9pt;mso-wrap-distance-bottom:0;mso-position-horizontal:absolute;mso-position-horizontal-relative:text;mso-position-vertical:absolute;mso-position-vertical-relative:text;mso-height-percent:0;mso-height-relative:margin;v-text-anchor:top" o:gfxdata="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" filled="f" stroked="f" strokeweight=".5pt">
+                <v:textbox>
+                  <w:txbxContent>
+                    <w:p>
+                      <w:pPr>
+                        <w:rPr>
+                          <w:b/>
+                          <w:bCs/>
+                        </w:rPr>
+                      </w:pPr>
+                      <w:r>
+                        <w:rPr>
+                          <w:b/>
+                          <w:bCs/>
+                        </w:rPr>
+                        <w:t xml:space="preserve">SPRINT </w:t>
+                      </w:r>
+                      <w:r>
+                        <w:rPr>
+                          <w:b/>
+                          <w:bCs/>
+                        </w:rPr>
+                        <w:t>2</w:t>
+                      </w:r>
+                    </w:p>
+                    <w:p/>
+                  </w:txbxContent>
+                </v:textbox>
+              </v:shape>
+            </w:pict>
+          </mc:Fallback>
+        </mc:AlternateContent>
+      </w:r>
+      <w:r>
+        <w:rPr>
+          <w:noProof/>
+        </w:rPr>
+        <mc:AlternateContent>
+          <mc:Choice Requires="wps">
+            <w:drawing>
+              <wp:anchor distT="0" distB="0" distL="114300" distR="114300" simplePos="0" relativeHeight="251662336" behindDoc="0" locked="0" layoutInCell="1" allowOverlap="1" wp14:anchorId="657FAA2D" wp14:editId="1CEA6A78">
+                <wp:simplePos x="0" y="0"/>
+                <wp:positionH relativeFrom="column">
+                  <wp:posOffset>-465455</wp:posOffset>
+                </wp:positionH>
+                <wp:positionV relativeFrom="paragraph">
+                  <wp:posOffset>721995</wp:posOffset>
+                </wp:positionV>
+                <wp:extent cx="1428750" cy="876300"/>
+                <wp:effectExtent l="19050" t="19050" r="19050" b="38100"/>
+                <wp:wrapNone/>
+                <wp:docPr id="1389436016" name="Flèche : droite à entaille 2"/>
+                <wp:cNvGraphicFramePr/>
+                <a:graphic xmlns:a="http://schemas.openxmlformats.org/drawingml/2006/main">
+                  <a:graphicData uri="http://schemas.microsoft.com/office/word/2010/wordprocessingShape">
+                    <wps:wsp>
+                      <wps:cNvSpPr/>
+                      <wps:spPr>
+                        <a:xfrm>
+                          <a:off x="0" y="0"/>
+                          <a:ext cx="1428750" cy="876300"/>
+                        </a:xfrm>
+                        <a:prstGeom prst="notchedRightArrow">
+                          <a:avLst/>
+                        </a:prstGeom>
+                        <a:solidFill>
+                          <a:srgbClr val="00B0F0"/>
+                        </a:solidFill>
+                      </wps:spPr>
+                      <wps:style>
+                        <a:lnRef idx="2">
+                          <a:schemeClr val="accent1">
+                            <a:shade val="50000"/>
+                          </a:schemeClr>
+                        </a:lnRef>
+                        <a:fillRef idx="1">
+                          <a:schemeClr val="accent1"/>
+                        </a:fillRef>
+                        <a:effectRef idx="0">
+                          <a:schemeClr val="accent1"/>
+                        </a:effectRef>
+                        <a:fontRef idx="minor">
+                          <a:schemeClr val="lt1"/>
+                        </a:fontRef>
+                      </wps:style>
+                      <wps:bodyPr rot="0" spcFirstLastPara="0" vertOverflow="overflow" horzOverflow="overflow" vert="horz" wrap="square" lIns="91440" tIns="45720" rIns="91440" bIns="45720" numCol="1" spcCol="0" rtlCol="0" fromWordArt="0" anchor="ctr" anchorCtr="0" forceAA="0" compatLnSpc="1">
+                        <a:prstTxWarp prst="textNoShape">
+                          <a:avLst/>
+                        </a:prstTxWarp>
+                        <a:noAutofit/>
+                      </wps:bodyPr>
+                    </wps:wsp>
+                  </a:graphicData>
+                </a:graphic>
+                <wp14:sizeRelH relativeFrom="margin">
+                  <wp14:pctWidth>0</wp14:pctWidth>
+                </wp14:sizeRelH>
+              </wp:anchor>
+            </w:drawing>
+          </mc:Choice>
+          <mc:Fallback>
+            <w:pict>
+              <v:shape w14:anchorId="7988B92D" id="Flèche : droite à entaille 2" o:spid="_x0000_s1026" type="#_x0000_t94" style="position:absolute;margin-left:-36.65pt;margin-top:56.85pt;width:112.5pt;height:69pt;z-index:251662336;visibility:visible;mso-wrap-style:square;mso-width-percent:0;mso-wrap-distance-left:9pt;mso-wrap-distance-top:0;mso-wrap-distance-right:9pt;mso-wrap-distance-bottom:0;mso-position-horizontal:absolute;mso-position-horizontal-relative:text;mso-position-vertical:absolute;mso-position-vertical-relative:text;mso-width-percent:0;mso-width-relative:margin;v-text-anchor:middle" o:gfxdata="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" adj="14976" fillcolor="#00b0f0" strokecolor="#1f3763 [1604]" strokeweight="1pt"/>
+            </w:pict>
+          </mc:Fallback>
+        </mc:AlternateContent>
+      </w:r>
+      <w:r>
+        <w:rPr>
+          <w:noProof/>
+        </w:rPr>
         <w:drawing>
-          <wp:inline distT="0" distB="0" distL="0" distR="0" wp14:anchorId="423D5B75" wp14:editId="2302752B">
-            <wp:extent cx="4562475" cy="4562475"/>
-            <wp:effectExtent l="0" t="0" r="0" b="0"/>
+          <wp:inline distT="0" distB="0" distL="0" distR="0" wp14:anchorId="423D5B75" wp14:editId="417AB250">
+            <wp:extent cx="3350895" cy="3350895"/>
+            <wp:effectExtent l="0" t="0" r="1905" b="1905"/>
             <wp:docPr id="1618027626" name="Picture 1618027626"/>
             <wp:cNvGraphicFramePr>
               <a:graphicFrameLocks xmlns:a="http://schemas.openxmlformats.org/drawingml/2006/main" noChangeAspect="1"/>
@@ -701,7 +1213,7 @@
                     <pic:cNvPicPr/>
                   </pic:nvPicPr>
                   <pic:blipFill>
-                    <a:blip r:embed="rId8" cstate="print">
+                    <a:blip r:embed="rId9" cstate="print">
                       <a:extLst>
                         <a:ext uri="{28A0092B-C50C-407E-A947-70E740481C1C}">
                           <a14:useLocalDpi xmlns:a14="http://schemas.microsoft.com/office/drawing/2010/main" val="0"/>
@@ -715,7 +1227,7 @@
                   <pic:spPr>
                     <a:xfrm>
                       <a:off x="0" y="0"/>
-                      <a:ext cx="4562475" cy="4562475"/>
+                      <a:ext cx="3350895" cy="3350895"/>
                     </a:xfrm>
                     <a:prstGeom prst="rect">
                       <a:avLst/>
@@ -731,6 +1243,7 @@
     <w:p/>
     <w:p>
       <w:pPr>
+        <w:ind w:left="2124"/>
         <w:rPr>
           <w:b/>
           <w:bCs/>
@@ -763,7 +1276,7 @@
           <w:sz w:val="28"/>
           <w:szCs w:val="28"/>
         </w:rPr>
-        <w:t>5</w:t>
+        <w:t>2</w:t>
       </w:r>
       <w:r>
         <w:rPr>
@@ -791,18 +1304,92 @@
           <w:ilvl w:val="0"/>
           <w:numId w:val="6"/>
         </w:numPr>
+        <w:ind w:left="2844"/>
+        <w:rPr>
+          <w:color w:val="000000" w:themeColor="text1"/>
+        </w:rPr>
+      </w:pPr>
+      <w:r>
+        <w:rPr>
+          <w:color w:val="000000" w:themeColor="text1"/>
+        </w:rPr>
+        <w:t xml:space="preserve">Extraction du nombre de naissances par sexes : </w:t>
+      </w:r>
+      <w:proofErr w:type="spellStart"/>
+      <w:r>
         <w:rPr>
           <w:color w:val="4472C4" w:themeColor="accent1"/>
         </w:rPr>
-      </w:pPr>
-      <w:r>
-        <w:t xml:space="preserve">Extraction du nombre de naissances par sexes : </w:t>
+        <w:t>births_by_sex</w:t>
+      </w:r>
+      <w:proofErr w:type="spellEnd"/>
+      <w:r>
+        <w:rPr>
+          <w:color w:val="4472C4" w:themeColor="accent1"/>
+        </w:rPr>
+        <w:t xml:space="preserve"> = names1880.groupby('</w:t>
       </w:r>
       <w:proofErr w:type="spellStart"/>
       <w:r>
         <w:rPr>
           <w:color w:val="4472C4" w:themeColor="accent1"/>
         </w:rPr>
+        <w:t>sex</w:t>
+      </w:r>
+      <w:proofErr w:type="spellEnd"/>
+      <w:r>
+        <w:rPr>
+          <w:color w:val="4472C4" w:themeColor="accent1"/>
+        </w:rPr>
+        <w:t>')['</w:t>
+      </w:r>
+      <w:proofErr w:type="spellStart"/>
+      <w:r>
+        <w:rPr>
+          <w:color w:val="4472C4" w:themeColor="accent1"/>
+        </w:rPr>
+        <w:t>birth</w:t>
+      </w:r>
+      <w:proofErr w:type="spellEnd"/>
+      <w:r>
+        <w:rPr>
+          <w:color w:val="4472C4" w:themeColor="accent1"/>
+        </w:rPr>
+        <w:t>'].</w:t>
+      </w:r>
+      <w:proofErr w:type="spellStart"/>
+      <w:r>
+        <w:rPr>
+          <w:color w:val="4472C4" w:themeColor="accent1"/>
+        </w:rPr>
+        <w:t>sum</w:t>
+      </w:r>
+      <w:proofErr w:type="spellEnd"/>
+      <w:r>
+        <w:rPr>
+          <w:color w:val="4472C4" w:themeColor="accent1"/>
+        </w:rPr>
+        <w:t xml:space="preserve">() </w:t>
+      </w:r>
+      <w:proofErr w:type="spellStart"/>
+      <w:r>
+        <w:rPr>
+          <w:color w:val="4472C4" w:themeColor="accent1"/>
+        </w:rPr>
+        <w:t>print</w:t>
+      </w:r>
+      <w:proofErr w:type="spellEnd"/>
+      <w:r>
+        <w:rPr>
+          <w:color w:val="4472C4" w:themeColor="accent1"/>
+        </w:rPr>
+        <w:t xml:space="preserve"> (</w:t>
+      </w:r>
+      <w:proofErr w:type="spellStart"/>
+      <w:r>
+        <w:rPr>
+          <w:color w:val="4472C4" w:themeColor="accent1"/>
+        </w:rPr>
         <w:t>births_by_sex</w:t>
       </w:r>
       <w:proofErr w:type="spellEnd"/>
@@ -810,87 +1397,19 @@
         <w:rPr>
           <w:color w:val="4472C4" w:themeColor="accent1"/>
         </w:rPr>
-        <w:t xml:space="preserve"> = names1880.groupby('</w:t>
-      </w:r>
-      <w:proofErr w:type="spellStart"/>
-      <w:r>
-        <w:rPr>
-          <w:color w:val="4472C4" w:themeColor="accent1"/>
-        </w:rPr>
-        <w:t>sex</w:t>
-      </w:r>
-      <w:proofErr w:type="spellEnd"/>
-      <w:r>
-        <w:rPr>
-          <w:color w:val="4472C4" w:themeColor="accent1"/>
-        </w:rPr>
-        <w:t>')['</w:t>
-      </w:r>
-      <w:proofErr w:type="spellStart"/>
-      <w:r>
-        <w:rPr>
-          <w:color w:val="4472C4" w:themeColor="accent1"/>
-        </w:rPr>
-        <w:t>birth</w:t>
-      </w:r>
-      <w:proofErr w:type="spellEnd"/>
-      <w:r>
-        <w:rPr>
-          <w:color w:val="4472C4" w:themeColor="accent1"/>
-        </w:rPr>
-        <w:t>'].</w:t>
-      </w:r>
-      <w:proofErr w:type="spellStart"/>
-      <w:r>
-        <w:rPr>
-          <w:color w:val="4472C4" w:themeColor="accent1"/>
-        </w:rPr>
-        <w:t>sum</w:t>
-      </w:r>
-      <w:proofErr w:type="spellEnd"/>
-      <w:r>
-        <w:rPr>
-          <w:color w:val="4472C4" w:themeColor="accent1"/>
-        </w:rPr>
-        <w:t xml:space="preserve">() </w:t>
-      </w:r>
-      <w:proofErr w:type="spellStart"/>
-      <w:r>
-        <w:rPr>
-          <w:color w:val="4472C4" w:themeColor="accent1"/>
-        </w:rPr>
-        <w:t>print</w:t>
-      </w:r>
-      <w:proofErr w:type="spellEnd"/>
-      <w:r>
-        <w:rPr>
-          <w:color w:val="4472C4" w:themeColor="accent1"/>
-        </w:rPr>
-        <w:t xml:space="preserve"> (</w:t>
-      </w:r>
-      <w:proofErr w:type="spellStart"/>
-      <w:r>
-        <w:rPr>
-          <w:color w:val="4472C4" w:themeColor="accent1"/>
-        </w:rPr>
-        <w:t>births_by_sex</w:t>
-      </w:r>
-      <w:proofErr w:type="spellEnd"/>
-      <w:r>
-        <w:rPr>
-          <w:color w:val="4472C4" w:themeColor="accent1"/>
-        </w:rPr>
         <w:t>)</w:t>
       </w:r>
     </w:p>
-    <w:p/>
-    <w:p>
+    <w:p>
+      <w:pPr>
+        <w:ind w:left="2124"/>
+      </w:pPr>
       <w:r>
         <w:rPr>
           <w:noProof/>
         </w:rPr>
         <w:drawing>
-          <wp:inline distT="0" distB="0" distL="0" distR="0" wp14:anchorId="6A40FDF9" wp14:editId="7F3AB2F1">
+          <wp:inline distT="0" distB="0" distL="0" distR="0" wp14:anchorId="6A40FDF9" wp14:editId="3830283F">
             <wp:extent cx="4572000" cy="1066800"/>
             <wp:effectExtent l="0" t="0" r="0" b="0"/>
             <wp:docPr id="1082115769" name="Picture 1082115769"/>
@@ -905,7 +1424,7 @@
                     <pic:cNvPicPr/>
                   </pic:nvPicPr>
                   <pic:blipFill>
-                    <a:blip r:embed="rId9">
+                    <a:blip r:embed="rId10">
                       <a:extLst>
                         <a:ext uri="{28A0092B-C50C-407E-A947-70E740481C1C}">
                           <a14:useLocalDpi xmlns:a14="http://schemas.microsoft.com/office/drawing/2010/main" val="0"/>
@@ -933,163 +1452,923 @@
       </w:r>
     </w:p>
     <w:p>
-      <w:r>
-        <w:t>Sprint 3</w:t>
+      <w:pPr>
+        <w:ind w:left="2124"/>
+        <w:rPr>
+          <w:b/>
+          <w:bCs/>
+          <w:sz w:val="28"/>
+          <w:szCs w:val="28"/>
+        </w:rPr>
+      </w:pPr>
+      <w:r>
+        <w:rPr>
+          <w:b/>
+          <w:bCs/>
+          <w:sz w:val="28"/>
+          <w:szCs w:val="28"/>
+        </w:rPr>
+        <w:t>Etape</w:t>
+      </w:r>
+      <w:r>
+        <w:rPr>
+          <w:b/>
+          <w:bCs/>
+          <w:sz w:val="28"/>
+          <w:szCs w:val="28"/>
+        </w:rPr>
+        <w:t xml:space="preserve"> </w:t>
+      </w:r>
+      <w:r>
+        <w:rPr>
+          <w:b/>
+          <w:bCs/>
+          <w:sz w:val="28"/>
+          <w:szCs w:val="28"/>
+        </w:rPr>
+        <w:t>3</w:t>
+      </w:r>
+      <w:r>
+        <w:rPr>
+          <w:b/>
+          <w:bCs/>
+          <w:sz w:val="28"/>
+          <w:szCs w:val="28"/>
+        </w:rPr>
+        <w:t xml:space="preserve"> Résolution d</w:t>
+      </w:r>
+      <w:r>
+        <w:rPr>
+          <w:b/>
+          <w:bCs/>
+          <w:sz w:val="28"/>
+          <w:szCs w:val="28"/>
+        </w:rPr>
+        <w:t>es</w:t>
+      </w:r>
+      <w:r>
+        <w:rPr>
+          <w:b/>
+          <w:bCs/>
+          <w:sz w:val="28"/>
+          <w:szCs w:val="28"/>
+        </w:rPr>
+        <w:t xml:space="preserve"> point</w:t>
+      </w:r>
+      <w:r>
+        <w:rPr>
+          <w:b/>
+          <w:bCs/>
+          <w:sz w:val="28"/>
+          <w:szCs w:val="28"/>
+        </w:rPr>
+        <w:t>s</w:t>
+      </w:r>
+      <w:r>
+        <w:rPr>
+          <w:b/>
+          <w:bCs/>
+          <w:sz w:val="28"/>
+          <w:szCs w:val="28"/>
+        </w:rPr>
+        <w:t xml:space="preserve"> Numéro</w:t>
+      </w:r>
+      <w:r>
+        <w:rPr>
+          <w:b/>
+          <w:bCs/>
+          <w:sz w:val="28"/>
+          <w:szCs w:val="28"/>
+        </w:rPr>
+        <w:t xml:space="preserve"> </w:t>
+      </w:r>
+      <w:r>
+        <w:rPr>
+          <w:b/>
+          <w:bCs/>
+          <w:sz w:val="28"/>
+          <w:szCs w:val="28"/>
+        </w:rPr>
+        <w:t>3</w:t>
+      </w:r>
+      <w:r>
+        <w:rPr>
+          <w:b/>
+          <w:bCs/>
+          <w:sz w:val="28"/>
+          <w:szCs w:val="28"/>
+        </w:rPr>
+        <w:t xml:space="preserve"> </w:t>
+      </w:r>
+      <w:r>
+        <w:rPr>
+          <w:b/>
+          <w:bCs/>
+          <w:sz w:val="28"/>
+          <w:szCs w:val="28"/>
+        </w:rPr>
+        <w:t>à</w:t>
+      </w:r>
+      <w:r>
+        <w:rPr>
+          <w:b/>
+          <w:bCs/>
+          <w:sz w:val="28"/>
+          <w:szCs w:val="28"/>
+        </w:rPr>
+        <w:t xml:space="preserve"> </w:t>
+      </w:r>
+      <w:r>
+        <w:rPr>
+          <w:b/>
+          <w:bCs/>
+          <w:sz w:val="28"/>
+          <w:szCs w:val="28"/>
+        </w:rPr>
+        <w:t>11</w:t>
+      </w:r>
+    </w:p>
+    <w:p>
+      <w:pPr>
+        <w:pStyle w:val="Paragraphedeliste"/>
+        <w:numPr>
+          <w:ilvl w:val="0"/>
+          <w:numId w:val="7"/>
+        </w:numPr>
+        <w:ind w:left="2844"/>
+        <w:rPr>
+          <w:color w:val="000000" w:themeColor="text1"/>
+        </w:rPr>
+      </w:pPr>
+      <w:r>
+        <w:rPr>
+          <w:color w:val="000000" w:themeColor="text1"/>
+        </w:rPr>
+        <w:lastRenderedPageBreak/>
+        <w:t>n</w:t>
+      </w:r>
+      <w:r>
+        <w:rPr>
+          <w:color w:val="000000" w:themeColor="text1"/>
+        </w:rPr>
+        <w:t>ous nous sommes référés à la correction du professeur</w:t>
+      </w:r>
+    </w:p>
+    <w:p>
+      <w:pPr>
+        <w:rPr>
+          <w:b/>
+          <w:bCs/>
+          <w:sz w:val="28"/>
+          <w:szCs w:val="28"/>
+        </w:rPr>
+      </w:pPr>
+      <w:r>
+        <w:rPr>
+          <w:color w:val="4472C4" w:themeColor="accent1"/>
+        </w:rPr>
+        <w:pict w14:anchorId="6699917F">
+          <v:rect id="_x0000_i1033" style="width:453.6pt;height:3pt" o:hralign="center" o:hrstd="t" o:hrnoshade="t" o:hr="t" fillcolor="#00b0f0" stroked="f"/>
+        </w:pict>
       </w:r>
     </w:p>
     <w:p/>
     <w:p>
-      <w:r>
-        <w:t xml:space="preserve">Conclusion </w:t>
-      </w:r>
-    </w:p>
-    <w:p>
+      <w:pPr>
+        <w:ind w:left="1416" w:firstLine="708"/>
+      </w:pPr>
+      <w:r>
+        <w:rPr>
+          <w:b/>
+          <w:bCs/>
+          <w:sz w:val="28"/>
+          <w:szCs w:val="28"/>
+        </w:rPr>
+        <w:t xml:space="preserve">Etape </w:t>
+      </w:r>
+      <w:r>
+        <w:rPr>
+          <w:b/>
+          <w:bCs/>
+          <w:sz w:val="28"/>
+          <w:szCs w:val="28"/>
+        </w:rPr>
+        <w:t>1</w:t>
+      </w:r>
+      <w:r>
+        <w:rPr>
+          <w:b/>
+          <w:bCs/>
+          <w:sz w:val="28"/>
+          <w:szCs w:val="28"/>
+        </w:rPr>
+        <w:t xml:space="preserve"> </w:t>
+      </w:r>
+      <w:r>
+        <w:rPr>
+          <w:b/>
+          <w:bCs/>
+          <w:sz w:val="28"/>
+          <w:szCs w:val="28"/>
+        </w:rPr>
+        <w:t>Elaboration de la Conclusion du TP</w:t>
+      </w:r>
+    </w:p>
+    <w:p>
+      <w:pPr>
+        <w:pStyle w:val="Paragraphedeliste"/>
+        <w:numPr>
+          <w:ilvl w:val="3"/>
+          <w:numId w:val="5"/>
+        </w:numPr>
+      </w:pPr>
+      <w:r>
+        <w:rPr>
+          <w:noProof/>
+        </w:rPr>
+        <mc:AlternateContent>
+          <mc:Choice Requires="wps">
+            <w:drawing>
+              <wp:anchor distT="0" distB="0" distL="114300" distR="114300" simplePos="0" relativeHeight="251671552" behindDoc="0" locked="0" layoutInCell="1" allowOverlap="1" wp14:anchorId="66470606" wp14:editId="692094DC">
+                <wp:simplePos x="0" y="0"/>
+                <wp:positionH relativeFrom="column">
+                  <wp:posOffset>-131214</wp:posOffset>
+                </wp:positionH>
+                <wp:positionV relativeFrom="paragraph">
+                  <wp:posOffset>146974</wp:posOffset>
+                </wp:positionV>
+                <wp:extent cx="1066800" cy="270510"/>
+                <wp:effectExtent l="0" t="0" r="0" b="0"/>
+                <wp:wrapNone/>
+                <wp:docPr id="622417046" name="Zone de texte 3"/>
+                <wp:cNvGraphicFramePr/>
+                <a:graphic xmlns:a="http://schemas.openxmlformats.org/drawingml/2006/main">
+                  <a:graphicData uri="http://schemas.microsoft.com/office/word/2010/wordprocessingShape">
+                    <wps:wsp>
+                      <wps:cNvSpPr txBox="1"/>
+                      <wps:spPr>
+                        <a:xfrm>
+                          <a:off x="0" y="0"/>
+                          <a:ext cx="1066800" cy="270510"/>
+                        </a:xfrm>
+                        <a:prstGeom prst="rect">
+                          <a:avLst/>
+                        </a:prstGeom>
+                        <a:noFill/>
+                        <a:ln w="6350">
+                          <a:noFill/>
+                        </a:ln>
+                      </wps:spPr>
+                      <wps:txbx>
+                        <w:txbxContent>
+                          <w:p>
+                            <w:pPr>
+                              <w:rPr>
+                                <w:b/>
+                                <w:bCs/>
+                                <w:color w:val="FFFFFF" w:themeColor="background1"/>
+                              </w:rPr>
+                            </w:pPr>
+                            <w:r>
+                              <w:rPr>
+                                <w:b/>
+                                <w:bCs/>
+                                <w:color w:val="FFFFFF" w:themeColor="background1"/>
+                              </w:rPr>
+                              <w:t xml:space="preserve">SPRINT </w:t>
+                            </w:r>
+                            <w:r>
+                              <w:rPr>
+                                <w:b/>
+                                <w:bCs/>
+                                <w:color w:val="FFFFFF" w:themeColor="background1"/>
+                              </w:rPr>
+                              <w:t>3</w:t>
+                            </w:r>
+                          </w:p>
+                          <w:p/>
+                        </w:txbxContent>
+                      </wps:txbx>
+                      <wps:bodyPr rot="0" spcFirstLastPara="0" vertOverflow="overflow" horzOverflow="overflow" vert="horz" wrap="square" lIns="91440" tIns="45720" rIns="91440" bIns="45720" numCol="1" spcCol="0" rtlCol="0" fromWordArt="0" anchor="t" anchorCtr="0" forceAA="0" compatLnSpc="1">
+                        <a:prstTxWarp prst="textNoShape">
+                          <a:avLst/>
+                        </a:prstTxWarp>
+                        <a:noAutofit/>
+                      </wps:bodyPr>
+                    </wps:wsp>
+                  </a:graphicData>
+                </a:graphic>
+                <wp14:sizeRelV relativeFrom="margin">
+                  <wp14:pctHeight>0</wp14:pctHeight>
+                </wp14:sizeRelV>
+              </wp:anchor>
+            </w:drawing>
+          </mc:Choice>
+          <mc:Fallback>
+            <w:pict>
+              <v:shape w14:anchorId="66470606" id="_x0000_s1028" type="#_x0000_t202" style="position:absolute;left:0;text-align:left;margin-left:-10.35pt;margin-top:11.55pt;width:84pt;height:21.3pt;z-index:251671552;visibility:visible;mso-wrap-style:square;mso-height-percent:0;mso-wrap-distance-left:9pt;mso-wrap-distance-top:0;mso-wrap-distance-right:9pt;mso-wrap-distance-bottom:0;mso-position-horizontal:absolute;mso-position-horizontal-relative:text;mso-position-vertical:absolute;mso-position-vertical-relative:text;mso-height-percent:0;mso-height-relative:margin;v-text-anchor:top" o:gfxdata="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" filled="f" stroked="f" strokeweight=".5pt">
+                <v:textbox>
+                  <w:txbxContent>
+                    <w:p>
+                      <w:pPr>
+                        <w:rPr>
+                          <w:b/>
+                          <w:bCs/>
+                          <w:color w:val="FFFFFF" w:themeColor="background1"/>
+                        </w:rPr>
+                      </w:pPr>
+                      <w:r>
+                        <w:rPr>
+                          <w:b/>
+                          <w:bCs/>
+                          <w:color w:val="FFFFFF" w:themeColor="background1"/>
+                        </w:rPr>
+                        <w:t xml:space="preserve">SPRINT </w:t>
+                      </w:r>
+                      <w:r>
+                        <w:rPr>
+                          <w:b/>
+                          <w:bCs/>
+                          <w:color w:val="FFFFFF" w:themeColor="background1"/>
+                        </w:rPr>
+                        <w:t>3</w:t>
+                      </w:r>
+                    </w:p>
+                    <w:p/>
+                  </w:txbxContent>
+                </v:textbox>
+              </v:shape>
+            </w:pict>
+          </mc:Fallback>
+        </mc:AlternateContent>
+      </w:r>
+      <w:r>
+        <w:t xml:space="preserve">brainstorming </w:t>
+      </w:r>
+      <w:r>
+        <w:t xml:space="preserve">sur l’ensemble des résultats </w:t>
+      </w:r>
+    </w:p>
+    <w:p>
+      <w:pPr>
+        <w:pStyle w:val="Paragraphedeliste"/>
+        <w:ind w:left="2124"/>
+        <w:rPr>
+          <w:b/>
+          <w:bCs/>
+          <w:sz w:val="28"/>
+          <w:szCs w:val="28"/>
+        </w:rPr>
+      </w:pPr>
+      <w:r>
+        <w:rPr>
+          <w:noProof/>
+        </w:rPr>
+        <mc:AlternateContent>
+          <mc:Choice Requires="wps">
+            <w:drawing>
+              <wp:anchor distT="0" distB="0" distL="114300" distR="114300" simplePos="0" relativeHeight="251673600" behindDoc="0" locked="0" layoutInCell="1" allowOverlap="1" wp14:anchorId="2CCACD3C" wp14:editId="0FFC7E12">
+                <wp:simplePos x="0" y="0"/>
+                <wp:positionH relativeFrom="column">
+                  <wp:posOffset>-418292</wp:posOffset>
+                </wp:positionH>
+                <wp:positionV relativeFrom="paragraph">
+                  <wp:posOffset>187556</wp:posOffset>
+                </wp:positionV>
+                <wp:extent cx="1428750" cy="876300"/>
+                <wp:effectExtent l="19050" t="19050" r="19050" b="38100"/>
+                <wp:wrapNone/>
+                <wp:docPr id="1570435803" name="Flèche : droite à entaille 2"/>
+                <wp:cNvGraphicFramePr/>
+                <a:graphic xmlns:a="http://schemas.openxmlformats.org/drawingml/2006/main">
+                  <a:graphicData uri="http://schemas.microsoft.com/office/word/2010/wordprocessingShape">
+                    <wps:wsp>
+                      <wps:cNvSpPr/>
+                      <wps:spPr>
+                        <a:xfrm>
+                          <a:off x="0" y="0"/>
+                          <a:ext cx="1428750" cy="876300"/>
+                        </a:xfrm>
+                        <a:prstGeom prst="notchedRightArrow">
+                          <a:avLst/>
+                        </a:prstGeom>
+                        <a:solidFill>
+                          <a:srgbClr val="00B0F0"/>
+                        </a:solidFill>
+                      </wps:spPr>
+                      <wps:style>
+                        <a:lnRef idx="2">
+                          <a:schemeClr val="accent1">
+                            <a:shade val="50000"/>
+                          </a:schemeClr>
+                        </a:lnRef>
+                        <a:fillRef idx="1">
+                          <a:schemeClr val="accent1"/>
+                        </a:fillRef>
+                        <a:effectRef idx="0">
+                          <a:schemeClr val="accent1"/>
+                        </a:effectRef>
+                        <a:fontRef idx="minor">
+                          <a:schemeClr val="lt1"/>
+                        </a:fontRef>
+                      </wps:style>
+                      <wps:txbx>
+                        <w:txbxContent>
+                          <w:p>
+                            <w:pPr>
+                              <w:rPr>
+                                <w:b/>
+                                <w:bCs/>
+                              </w:rPr>
+                            </w:pPr>
+                          </w:p>
+                        </w:txbxContent>
+                      </wps:txbx>
+                      <wps:bodyPr rot="0" spcFirstLastPara="0" vertOverflow="overflow" horzOverflow="overflow" vert="horz" wrap="square" lIns="91440" tIns="45720" rIns="91440" bIns="45720" numCol="1" spcCol="0" rtlCol="0" fromWordArt="0" anchor="ctr" anchorCtr="0" forceAA="0" compatLnSpc="1">
+                        <a:prstTxWarp prst="textNoShape">
+                          <a:avLst/>
+                        </a:prstTxWarp>
+                        <a:noAutofit/>
+                      </wps:bodyPr>
+                    </wps:wsp>
+                  </a:graphicData>
+                </a:graphic>
+                <wp14:sizeRelH relativeFrom="margin">
+                  <wp14:pctWidth>0</wp14:pctWidth>
+                </wp14:sizeRelH>
+              </wp:anchor>
+            </w:drawing>
+          </mc:Choice>
+          <mc:Fallback>
+            <w:pict>
+              <v:shape w14:anchorId="2CCACD3C" id="Flèche : droite à entaille 2" o:spid="_x0000_s1029" type="#_x0000_t94" style="position:absolute;left:0;text-align:left;margin-left:-32.95pt;margin-top:14.75pt;width:112.5pt;height:69pt;z-index:251673600;visibility:visible;mso-wrap-style:square;mso-width-percent:0;mso-wrap-distance-left:9pt;mso-wrap-distance-top:0;mso-wrap-distance-right:9pt;mso-wrap-distance-bottom:0;mso-position-horizontal:absolute;mso-position-horizontal-relative:text;mso-position-vertical:absolute;mso-position-vertical-relative:text;mso-width-percent:0;mso-width-relative:margin;v-text-anchor:middle" o:gfxdata="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" adj="14976" fillcolor="#00b0f0" strokecolor="#1f3763 [1604]" strokeweight="1pt">
+                <v:textbox>
+                  <w:txbxContent>
+                    <w:p>
+                      <w:pPr>
+                        <w:rPr>
+                          <w:b/>
+                          <w:bCs/>
+                        </w:rPr>
+                      </w:pPr>
+                    </w:p>
+                  </w:txbxContent>
+                </v:textbox>
+              </v:shape>
+            </w:pict>
+          </mc:Fallback>
+        </mc:AlternateContent>
+      </w:r>
+    </w:p>
+    <w:p>
+      <w:pPr>
+        <w:pStyle w:val="Paragraphedeliste"/>
+        <w:ind w:left="2124"/>
+      </w:pPr>
+      <w:r>
+        <w:rPr>
+          <w:noProof/>
+        </w:rPr>
+        <mc:AlternateContent>
+          <mc:Choice Requires="wps">
+            <w:drawing>
+              <wp:anchor distT="0" distB="0" distL="114300" distR="114300" simplePos="0" relativeHeight="251674624" behindDoc="0" locked="0" layoutInCell="1" allowOverlap="1" wp14:anchorId="067B7B6F" wp14:editId="33C8E7B3">
+                <wp:simplePos x="0" y="0"/>
+                <wp:positionH relativeFrom="column">
+                  <wp:posOffset>-151592</wp:posOffset>
+                </wp:positionH>
+                <wp:positionV relativeFrom="paragraph">
+                  <wp:posOffset>240261</wp:posOffset>
+                </wp:positionV>
+                <wp:extent cx="1066800" cy="270510"/>
+                <wp:effectExtent l="0" t="0" r="0" b="0"/>
+                <wp:wrapNone/>
+                <wp:docPr id="1356899805" name="Zone de texte 3"/>
+                <wp:cNvGraphicFramePr/>
+                <a:graphic xmlns:a="http://schemas.openxmlformats.org/drawingml/2006/main">
+                  <a:graphicData uri="http://schemas.microsoft.com/office/word/2010/wordprocessingShape">
+                    <wps:wsp>
+                      <wps:cNvSpPr txBox="1"/>
+                      <wps:spPr>
+                        <a:xfrm>
+                          <a:off x="0" y="0"/>
+                          <a:ext cx="1066800" cy="270510"/>
+                        </a:xfrm>
+                        <a:prstGeom prst="rect">
+                          <a:avLst/>
+                        </a:prstGeom>
+                        <a:noFill/>
+                        <a:ln w="6350">
+                          <a:noFill/>
+                        </a:ln>
+                      </wps:spPr>
+                      <wps:txbx>
+                        <w:txbxContent>
+                          <w:p>
+                            <w:pPr>
+                              <w:rPr>
+                                <w:b/>
+                                <w:bCs/>
+                                <w:color w:val="FFFFFF" w:themeColor="background1"/>
+                              </w:rPr>
+                            </w:pPr>
+                            <w:r>
+                              <w:rPr>
+                                <w:b/>
+                                <w:bCs/>
+                                <w:color w:val="FFFFFF" w:themeColor="background1"/>
+                              </w:rPr>
+                              <w:t xml:space="preserve">SPRINT </w:t>
+                            </w:r>
+                            <w:r>
+                              <w:rPr>
+                                <w:b/>
+                                <w:bCs/>
+                                <w:color w:val="FFFFFF" w:themeColor="background1"/>
+                              </w:rPr>
+                              <w:t>3</w:t>
+                            </w:r>
+                          </w:p>
+                          <w:p/>
+                        </w:txbxContent>
+                      </wps:txbx>
+                      <wps:bodyPr rot="0" spcFirstLastPara="0" vertOverflow="overflow" horzOverflow="overflow" vert="horz" wrap="square" lIns="91440" tIns="45720" rIns="91440" bIns="45720" numCol="1" spcCol="0" rtlCol="0" fromWordArt="0" anchor="t" anchorCtr="0" forceAA="0" compatLnSpc="1">
+                        <a:prstTxWarp prst="textNoShape">
+                          <a:avLst/>
+                        </a:prstTxWarp>
+                        <a:noAutofit/>
+                      </wps:bodyPr>
+                    </wps:wsp>
+                  </a:graphicData>
+                </a:graphic>
+                <wp14:sizeRelV relativeFrom="margin">
+                  <wp14:pctHeight>0</wp14:pctHeight>
+                </wp14:sizeRelV>
+              </wp:anchor>
+            </w:drawing>
+          </mc:Choice>
+          <mc:Fallback>
+            <w:pict>
+              <v:shape w14:anchorId="067B7B6F" id="_x0000_s1030" type="#_x0000_t202" style="position:absolute;left:0;text-align:left;margin-left:-11.95pt;margin-top:18.9pt;width:84pt;height:21.3pt;z-index:251674624;visibility:visible;mso-wrap-style:square;mso-height-percent:0;mso-wrap-distance-left:9pt;mso-wrap-distance-top:0;mso-wrap-distance-right:9pt;mso-wrap-distance-bottom:0;mso-position-horizontal:absolute;mso-position-horizontal-relative:text;mso-position-vertical:absolute;mso-position-vertical-relative:text;mso-height-percent:0;mso-height-relative:margin;v-text-anchor:top" o:gfxdata="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" filled="f" stroked="f" strokeweight=".5pt">
+                <v:textbox>
+                  <w:txbxContent>
+                    <w:p>
+                      <w:pPr>
+                        <w:rPr>
+                          <w:b/>
+                          <w:bCs/>
+                          <w:color w:val="FFFFFF" w:themeColor="background1"/>
+                        </w:rPr>
+                      </w:pPr>
+                      <w:r>
+                        <w:rPr>
+                          <w:b/>
+                          <w:bCs/>
+                          <w:color w:val="FFFFFF" w:themeColor="background1"/>
+                        </w:rPr>
+                        <w:t xml:space="preserve">SPRINT </w:t>
+                      </w:r>
+                      <w:r>
+                        <w:rPr>
+                          <w:b/>
+                          <w:bCs/>
+                          <w:color w:val="FFFFFF" w:themeColor="background1"/>
+                        </w:rPr>
+                        <w:t>3</w:t>
+                      </w:r>
+                    </w:p>
+                    <w:p/>
+                  </w:txbxContent>
+                </v:textbox>
+              </v:shape>
+            </w:pict>
+          </mc:Fallback>
+        </mc:AlternateContent>
+      </w:r>
+      <w:r>
+        <w:rPr>
+          <w:b/>
+          <w:bCs/>
+          <w:sz w:val="28"/>
+          <w:szCs w:val="28"/>
+        </w:rPr>
+        <w:t xml:space="preserve">Etape </w:t>
+      </w:r>
+      <w:r>
+        <w:rPr>
+          <w:b/>
+          <w:bCs/>
+          <w:sz w:val="28"/>
+          <w:szCs w:val="28"/>
+        </w:rPr>
+        <w:t>2</w:t>
+      </w:r>
+      <w:r>
+        <w:rPr>
+          <w:b/>
+          <w:bCs/>
+          <w:sz w:val="28"/>
+          <w:szCs w:val="28"/>
+        </w:rPr>
+        <w:t xml:space="preserve"> Elaboration du document Word </w:t>
+      </w:r>
+      <w:r>
+        <w:rPr>
+          <w:b/>
+          <w:bCs/>
+          <w:sz w:val="28"/>
+          <w:szCs w:val="28"/>
+        </w:rPr>
+        <w:t xml:space="preserve">de présentation du Projet </w:t>
+      </w:r>
+    </w:p>
+    <w:p>
+      <w:pPr>
+        <w:pStyle w:val="Paragraphedeliste"/>
+        <w:numPr>
+          <w:ilvl w:val="3"/>
+          <w:numId w:val="5"/>
+        </w:numPr>
+      </w:pPr>
+      <w:r>
+        <w:t>brainstorming sur l’ensemble des points demandés</w:t>
+      </w:r>
+    </w:p>
+    <w:p>
+      <w:pPr>
+        <w:pStyle w:val="Paragraphedeliste"/>
+        <w:numPr>
+          <w:ilvl w:val="3"/>
+          <w:numId w:val="5"/>
+        </w:numPr>
+      </w:pPr>
+      <w:r>
+        <w:t>capture d’écran des éléments importants</w:t>
+      </w:r>
+    </w:p>
+    <w:p>
+      <w:pPr>
+        <w:pStyle w:val="Paragraphedeliste"/>
+        <w:numPr>
+          <w:ilvl w:val="3"/>
+          <w:numId w:val="5"/>
+        </w:numPr>
+      </w:pPr>
+      <w:r>
+        <w:t xml:space="preserve">vérification de la conformité de notre projet (tests, lien </w:t>
+      </w:r>
       <w:proofErr w:type="spellStart"/>
       <w:r>
-        <w:t>Debuggag</w:t>
-      </w:r>
-      <w:r>
-        <w:t>es</w:t>
+        <w:t>github</w:t>
       </w:r>
       <w:proofErr w:type="spellEnd"/>
-    </w:p>
-    <w:p>
-      <w:r>
-        <w:t xml:space="preserve">Nous avons été confronté à un problème technique que nous n’avons pas pu solutionner notre Notebook </w:t>
-      </w:r>
-      <w:proofErr w:type="spellStart"/>
-      <w:r>
-        <w:t>Jupyter</w:t>
-      </w:r>
-      <w:proofErr w:type="spellEnd"/>
-      <w:r>
-        <w:t xml:space="preserve"> était beaucoup trop volumineux pour être supporter par </w:t>
-      </w:r>
-      <w:proofErr w:type="spellStart"/>
-      <w:r>
-        <w:t>Github</w:t>
-      </w:r>
-      <w:proofErr w:type="spellEnd"/>
-      <w:r>
-        <w:t>.</w:t>
-      </w:r>
-    </w:p>
-    <w:p>
-      <w:r>
-        <w:lastRenderedPageBreak/>
-        <w:t xml:space="preserve">Nous avons tentez d’utiliser l’outil LFS afin de réduire les volumes à importer en faisant pointer les tracker </w:t>
-      </w:r>
-      <w:proofErr w:type="spellStart"/>
-      <w:r>
-        <w:t>lfs</w:t>
-      </w:r>
-      <w:proofErr w:type="spellEnd"/>
-      <w:r>
-        <w:t xml:space="preserve"> vers les dossiers des fichiers .dll en local.</w:t>
-      </w:r>
-    </w:p>
-    <w:p>
-      <w:r>
-        <w:t>Mais malgré cela ils nous n’avons pas pu importer notre projet.</w:t>
-      </w:r>
-    </w:p>
-    <w:p>
-      <w:r>
-        <w:drawing>
-          <wp:inline distT="0" distB="0" distL="0" distR="0" wp14:anchorId="0BDEBE47" wp14:editId="31617BF6">
-            <wp:extent cx="5760720" cy="3470910"/>
-            <wp:effectExtent l="0" t="0" r="0" b="0"/>
-            <wp:docPr id="1272238945" name="Image 1"/>
-            <wp:cNvGraphicFramePr>
-              <a:graphicFrameLocks xmlns:a="http://schemas.openxmlformats.org/drawingml/2006/main" noChangeAspect="1"/>
-            </wp:cNvGraphicFramePr>
-            <a:graphic xmlns:a="http://schemas.openxmlformats.org/drawingml/2006/main">
-              <a:graphicData uri="http://schemas.openxmlformats.org/drawingml/2006/picture">
-                <pic:pic xmlns:pic="http://schemas.openxmlformats.org/drawingml/2006/picture">
-                  <pic:nvPicPr>
-                    <pic:cNvPr id="1272238945" name=""/>
-                    <pic:cNvPicPr/>
-                  </pic:nvPicPr>
-                  <pic:blipFill>
-                    <a:blip r:embed="rId10"/>
-                    <a:stretch>
-                      <a:fillRect/>
-                    </a:stretch>
-                  </pic:blipFill>
-                  <pic:spPr>
-                    <a:xfrm>
-                      <a:off x="0" y="0"/>
-                      <a:ext cx="5760720" cy="3470910"/>
-                    </a:xfrm>
-                    <a:prstGeom prst="rect">
-                      <a:avLst/>
-                    </a:prstGeom>
-                  </pic:spPr>
-                </pic:pic>
-              </a:graphicData>
-            </a:graphic>
-          </wp:inline>
-        </w:drawing>
+      <w:r>
+        <w:t xml:space="preserve"> ok, etc..)</w:t>
       </w:r>
     </w:p>
     <w:p/>
-    <w:p/>
-    <w:p/>
-    <w:p>
-      <w:r>
-        <w:drawing>
-          <wp:inline distT="0" distB="0" distL="0" distR="0" wp14:anchorId="51ED6D47" wp14:editId="0C96E3C1">
-            <wp:extent cx="4652010" cy="3086100"/>
-            <wp:effectExtent l="0" t="0" r="0" b="0"/>
-            <wp:docPr id="1008399308" name="Image 1"/>
-            <wp:cNvGraphicFramePr>
-              <a:graphicFrameLocks xmlns:a="http://schemas.openxmlformats.org/drawingml/2006/main" noChangeAspect="1"/>
-            </wp:cNvGraphicFramePr>
-            <a:graphic xmlns:a="http://schemas.openxmlformats.org/drawingml/2006/main">
-              <a:graphicData uri="http://schemas.openxmlformats.org/drawingml/2006/picture">
-                <pic:pic xmlns:pic="http://schemas.openxmlformats.org/drawingml/2006/picture">
-                  <pic:nvPicPr>
-                    <pic:cNvPr id="0" name="Picture 1"/>
-                    <pic:cNvPicPr>
-                      <a:picLocks noChangeAspect="1" noChangeArrowheads="1"/>
-                    </pic:cNvPicPr>
-                  </pic:nvPicPr>
-                  <pic:blipFill>
-                    <a:blip r:embed="rId11" cstate="print">
-                      <a:extLst>
-                        <a:ext uri="{28A0092B-C50C-407E-A947-70E740481C1C}">
-                          <a14:useLocalDpi xmlns:a14="http://schemas.microsoft.com/office/drawing/2010/main" val="0"/>
-                        </a:ext>
-                      </a:extLst>
-                    </a:blip>
-                    <a:srcRect/>
-                    <a:stretch>
-                      <a:fillRect/>
-                    </a:stretch>
-                  </pic:blipFill>
-                  <pic:spPr bwMode="auto">
-                    <a:xfrm>
-                      <a:off x="0" y="0"/>
-                      <a:ext cx="4652010" cy="3086100"/>
-                    </a:xfrm>
-                    <a:prstGeom prst="rect">
-                      <a:avLst/>
-                    </a:prstGeom>
-                    <a:noFill/>
-                    <a:ln>
-                      <a:noFill/>
-                    </a:ln>
-                  </pic:spPr>
-                </pic:pic>
-              </a:graphicData>
-            </a:graphic>
-          </wp:inline>
-        </w:drawing>
-      </w:r>
-    </w:p>
-    <w:p/>
-    <w:p/>
-    <w:p/>
+    <w:p>
+      <w:pPr>
+        <w:pStyle w:val="Titre1"/>
+        <w:pBdr>
+          <w:top w:val="single" w:sz="18" w:space="1" w:color="00B0F0"/>
+          <w:left w:val="single" w:sz="18" w:space="4" w:color="00B0F0"/>
+          <w:bottom w:val="single" w:sz="18" w:space="1" w:color="00B0F0"/>
+          <w:right w:val="single" w:sz="18" w:space="4" w:color="00B0F0"/>
+        </w:pBdr>
+        <w:jc w:val="center"/>
+        <w:rPr>
+          <w:rFonts w:ascii="Arial Rounded MT Bold" w:hAnsi="Arial Rounded MT Bold"/>
+        </w:rPr>
+      </w:pPr>
+    </w:p>
+    <w:p>
+      <w:pPr>
+        <w:pStyle w:val="Titre1"/>
+        <w:pBdr>
+          <w:top w:val="single" w:sz="18" w:space="1" w:color="00B0F0"/>
+          <w:left w:val="single" w:sz="18" w:space="4" w:color="00B0F0"/>
+          <w:bottom w:val="single" w:sz="18" w:space="1" w:color="00B0F0"/>
+          <w:right w:val="single" w:sz="18" w:space="4" w:color="00B0F0"/>
+        </w:pBdr>
+        <w:jc w:val="center"/>
+        <w:rPr>
+          <w:rFonts w:ascii="Arial Rounded MT Bold" w:hAnsi="Arial Rounded MT Bold"/>
+          <w:color w:val="00B0F0"/>
+        </w:rPr>
+      </w:pPr>
+      <w:r>
+        <w:rPr>
+          <w:rFonts w:ascii="Arial Rounded MT Bold" w:hAnsi="Arial Rounded MT Bold"/>
+          <w:color w:val="00B0F0"/>
+        </w:rPr>
+        <w:t>Notre Conclusion</w:t>
+      </w:r>
+    </w:p>
+    <w:p>
+      <w:pPr>
+        <w:pBdr>
+          <w:top w:val="single" w:sz="18" w:space="1" w:color="00B0F0"/>
+          <w:left w:val="single" w:sz="18" w:space="4" w:color="00B0F0"/>
+          <w:bottom w:val="single" w:sz="18" w:space="1" w:color="00B0F0"/>
+          <w:right w:val="single" w:sz="18" w:space="4" w:color="00B0F0"/>
+        </w:pBdr>
+        <w:jc w:val="center"/>
+        <w:rPr>
+          <w:rFonts w:ascii="Arial Rounded MT Bold" w:hAnsi="Arial Rounded MT Bold"/>
+          <w:color w:val="00B0F0"/>
+        </w:rPr>
+      </w:pPr>
+    </w:p>
+    <w:p>
+      <w:pPr>
+        <w:pBdr>
+          <w:top w:val="single" w:sz="18" w:space="1" w:color="00B0F0"/>
+          <w:left w:val="single" w:sz="18" w:space="4" w:color="00B0F0"/>
+          <w:bottom w:val="single" w:sz="18" w:space="1" w:color="00B0F0"/>
+          <w:right w:val="single" w:sz="18" w:space="4" w:color="00B0F0"/>
+        </w:pBdr>
+        <w:jc w:val="center"/>
+        <w:rPr>
+          <w:rFonts w:ascii="Arial Rounded MT Bold" w:hAnsi="Arial Rounded MT Bold"/>
+          <w:color w:val="00B0F0"/>
+        </w:rPr>
+      </w:pPr>
+      <w:r>
+        <w:rPr>
+          <w:rFonts w:ascii="Arial Rounded MT Bold" w:hAnsi="Arial Rounded MT Bold"/>
+          <w:color w:val="00B0F0"/>
+        </w:rPr>
+        <w:t>A la vue des résultats du dernier point</w:t>
+      </w:r>
+      <w:r>
+        <w:rPr>
+          <w:rFonts w:ascii="Arial Rounded MT Bold" w:hAnsi="Arial Rounded MT Bold"/>
+          <w:color w:val="00B0F0"/>
+        </w:rPr>
+        <w:t xml:space="preserve"> </w:t>
+      </w:r>
+      <w:r>
+        <w:rPr>
+          <w:rFonts w:ascii="Arial Rounded MT Bold" w:hAnsi="Arial Rounded MT Bold"/>
+          <w:color w:val="00B0F0"/>
+        </w:rPr>
+        <w:t>du TP, on peut considérer que plus on avance dans le temps et plus les prénoms des Bébés sont diversifiés.</w:t>
+      </w:r>
+    </w:p>
+    <w:p>
+      <w:pPr>
+        <w:pBdr>
+          <w:top w:val="single" w:sz="18" w:space="1" w:color="00B0F0"/>
+          <w:left w:val="single" w:sz="18" w:space="4" w:color="00B0F0"/>
+          <w:bottom w:val="single" w:sz="18" w:space="1" w:color="00B0F0"/>
+          <w:right w:val="single" w:sz="18" w:space="4" w:color="00B0F0"/>
+        </w:pBdr>
+        <w:jc w:val="center"/>
+        <w:rPr>
+          <w:rFonts w:ascii="Arial Rounded MT Bold" w:hAnsi="Arial Rounded MT Bold"/>
+          <w:b/>
+          <w:bCs/>
+          <w:color w:val="00B0F0"/>
+        </w:rPr>
+      </w:pPr>
+    </w:p>
+    <w:p>
+      <w:pPr>
+        <w:pBdr>
+          <w:top w:val="single" w:sz="18" w:space="1" w:color="00B0F0"/>
+          <w:left w:val="single" w:sz="18" w:space="4" w:color="00B0F0"/>
+          <w:bottom w:val="single" w:sz="18" w:space="1" w:color="00B0F0"/>
+          <w:right w:val="single" w:sz="18" w:space="4" w:color="00B0F0"/>
+        </w:pBdr>
+        <w:jc w:val="center"/>
+        <w:rPr>
+          <w:color w:val="00B0F0"/>
+        </w:rPr>
+      </w:pPr>
+    </w:p>
+    <w:p>
+      <w:r>
+        <w:rPr>
+          <w:noProof/>
+        </w:rPr>
+        <mc:AlternateContent>
+          <mc:Choice Requires="wps">
+            <w:drawing>
+              <wp:anchor distT="0" distB="0" distL="114300" distR="114300" simplePos="0" relativeHeight="251668480" behindDoc="0" locked="0" layoutInCell="1" allowOverlap="1" wp14:anchorId="3F9B4A20" wp14:editId="7F9EEE80">
+                <wp:simplePos x="0" y="0"/>
+                <wp:positionH relativeFrom="column">
+                  <wp:posOffset>201295</wp:posOffset>
+                </wp:positionH>
+                <wp:positionV relativeFrom="paragraph">
+                  <wp:posOffset>346710</wp:posOffset>
+                </wp:positionV>
+                <wp:extent cx="1066800" cy="270510"/>
+                <wp:effectExtent l="0" t="0" r="0" b="0"/>
+                <wp:wrapNone/>
+                <wp:docPr id="978214507" name="Zone de texte 3"/>
+                <wp:cNvGraphicFramePr/>
+                <a:graphic xmlns:a="http://schemas.openxmlformats.org/drawingml/2006/main">
+                  <a:graphicData uri="http://schemas.microsoft.com/office/word/2010/wordprocessingShape">
+                    <wps:wsp>
+                      <wps:cNvSpPr txBox="1"/>
+                      <wps:spPr>
+                        <a:xfrm>
+                          <a:off x="0" y="0"/>
+                          <a:ext cx="1066800" cy="270510"/>
+                        </a:xfrm>
+                        <a:prstGeom prst="rect">
+                          <a:avLst/>
+                        </a:prstGeom>
+                        <a:noFill/>
+                        <a:ln w="6350">
+                          <a:noFill/>
+                        </a:ln>
+                      </wps:spPr>
+                      <wps:txbx>
+                        <w:txbxContent>
+                          <w:p>
+                            <w:pPr>
+                              <w:rPr>
+                                <w:b/>
+                                <w:bCs/>
+                                <w:color w:val="FFFFFF" w:themeColor="background1"/>
+                              </w:rPr>
+                            </w:pPr>
+                            <w:r>
+                              <w:rPr>
+                                <w:b/>
+                                <w:bCs/>
+                                <w:color w:val="FFFFFF" w:themeColor="background1"/>
+                              </w:rPr>
+                              <w:t>SPRINT</w:t>
+                            </w:r>
+                            <w:r>
+                              <w:rPr>
+                                <w:b/>
+                                <w:bCs/>
+                                <w:color w:val="FFFFFF" w:themeColor="background1"/>
+                              </w:rPr>
+                              <w:t>3</w:t>
+                            </w:r>
+                          </w:p>
+                          <w:p/>
+                        </w:txbxContent>
+                      </wps:txbx>
+                      <wps:bodyPr rot="0" spcFirstLastPara="0" vertOverflow="overflow" horzOverflow="overflow" vert="horz" wrap="square" lIns="91440" tIns="45720" rIns="91440" bIns="45720" numCol="1" spcCol="0" rtlCol="0" fromWordArt="0" anchor="t" anchorCtr="0" forceAA="0" compatLnSpc="1">
+                        <a:prstTxWarp prst="textNoShape">
+                          <a:avLst/>
+                        </a:prstTxWarp>
+                        <a:noAutofit/>
+                      </wps:bodyPr>
+                    </wps:wsp>
+                  </a:graphicData>
+                </a:graphic>
+                <wp14:sizeRelV relativeFrom="margin">
+                  <wp14:pctHeight>0</wp14:pctHeight>
+                </wp14:sizeRelV>
+              </wp:anchor>
+            </w:drawing>
+          </mc:Choice>
+          <mc:Fallback>
+            <w:pict>
+              <v:shape w14:anchorId="3F9B4A20" id="_x0000_s1031" type="#_x0000_t202" style="position:absolute;margin-left:15.85pt;margin-top:27.3pt;width:84pt;height:21.3pt;z-index:251668480;visibility:visible;mso-wrap-style:square;mso-height-percent:0;mso-wrap-distance-left:9pt;mso-wrap-distance-top:0;mso-wrap-distance-right:9pt;mso-wrap-distance-bottom:0;mso-position-horizontal:absolute;mso-position-horizontal-relative:text;mso-position-vertical:absolute;mso-position-vertical-relative:text;mso-height-percent:0;mso-height-relative:margin;v-text-anchor:top" o:gfxdata="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" filled="f" stroked="f" strokeweight=".5pt">
+                <v:textbox>
+                  <w:txbxContent>
+                    <w:p>
+                      <w:pPr>
+                        <w:rPr>
+                          <w:b/>
+                          <w:bCs/>
+                          <w:color w:val="FFFFFF" w:themeColor="background1"/>
+                        </w:rPr>
+                      </w:pPr>
+                      <w:r>
+                        <w:rPr>
+                          <w:b/>
+                          <w:bCs/>
+                          <w:color w:val="FFFFFF" w:themeColor="background1"/>
+                        </w:rPr>
+                        <w:t>SPRINT</w:t>
+                      </w:r>
+                      <w:r>
+                        <w:rPr>
+                          <w:b/>
+                          <w:bCs/>
+                          <w:color w:val="FFFFFF" w:themeColor="background1"/>
+                        </w:rPr>
+                        <w:t>3</w:t>
+                      </w:r>
+                    </w:p>
+                    <w:p/>
+                  </w:txbxContent>
+                </v:textbox>
+              </v:shape>
+            </w:pict>
+          </mc:Fallback>
+        </mc:AlternateContent>
+      </w:r>
+    </w:p>
     <w:sectPr>
       <w:pgSz w:w="11906" w:h="16838"/>
       <w:pgMar w:top="1417" w:right="1417" w:bottom="1417" w:left="1417" w:header="708" w:footer="708" w:gutter="0"/>
@@ -1329,6 +2608,119 @@
     </w:lvl>
   </w:abstractNum>
   <w:abstractNum w:abstractNumId="2" w15:restartNumberingAfterBreak="0">
+    <w:nsid w:val="221373CD"/>
+    <w:multiLevelType w:val="hybridMultilevel"/>
+    <w:tmpl w:val="BD70115A"/>
+    <w:lvl w:ilvl="0" w:tplc="100C0001">
+      <w:start w:val="1"/>
+      <w:numFmt w:val="bullet"/>
+      <w:lvlText w:val=""/>
+      <w:lvlJc w:val="left"/>
+      <w:pPr>
+        <w:ind w:left="720" w:hanging="360"/>
+      </w:pPr>
+      <w:rPr>
+        <w:rFonts w:ascii="Symbol" w:hAnsi="Symbol" w:hint="default"/>
+      </w:rPr>
+    </w:lvl>
+    <w:lvl w:ilvl="1" w:tplc="100C0003" w:tentative="1">
+      <w:start w:val="1"/>
+      <w:numFmt w:val="bullet"/>
+      <w:lvlText w:val="o"/>
+      <w:lvlJc w:val="left"/>
+      <w:pPr>
+        <w:ind w:left="1440" w:hanging="360"/>
+      </w:pPr>
+      <w:rPr>
+        <w:rFonts w:ascii="Courier New" w:hAnsi="Courier New" w:cs="Courier New" w:hint="default"/>
+      </w:rPr>
+    </w:lvl>
+    <w:lvl w:ilvl="2" w:tplc="100C0005" w:tentative="1">
+      <w:start w:val="1"/>
+      <w:numFmt w:val="bullet"/>
+      <w:lvlText w:val=""/>
+      <w:lvlJc w:val="left"/>
+      <w:pPr>
+        <w:ind w:left="2160" w:hanging="360"/>
+      </w:pPr>
+      <w:rPr>
+        <w:rFonts w:ascii="Wingdings" w:hAnsi="Wingdings" w:hint="default"/>
+      </w:rPr>
+    </w:lvl>
+    <w:lvl w:ilvl="3" w:tplc="100C0001" w:tentative="1">
+      <w:start w:val="1"/>
+      <w:numFmt w:val="bullet"/>
+      <w:lvlText w:val=""/>
+      <w:lvlJc w:val="left"/>
+      <w:pPr>
+        <w:ind w:left="2880" w:hanging="360"/>
+      </w:pPr>
+      <w:rPr>
+        <w:rFonts w:ascii="Symbol" w:hAnsi="Symbol" w:hint="default"/>
+      </w:rPr>
+    </w:lvl>
+    <w:lvl w:ilvl="4" w:tplc="100C0003" w:tentative="1">
+      <w:start w:val="1"/>
+      <w:numFmt w:val="bullet"/>
+      <w:lvlText w:val="o"/>
+      <w:lvlJc w:val="left"/>
+      <w:pPr>
+        <w:ind w:left="3600" w:hanging="360"/>
+      </w:pPr>
+      <w:rPr>
+        <w:rFonts w:ascii="Courier New" w:hAnsi="Courier New" w:cs="Courier New" w:hint="default"/>
+      </w:rPr>
+    </w:lvl>
+    <w:lvl w:ilvl="5" w:tplc="100C0005" w:tentative="1">
+      <w:start w:val="1"/>
+      <w:numFmt w:val="bullet"/>
+      <w:lvlText w:val=""/>
+      <w:lvlJc w:val="left"/>
+      <w:pPr>
+        <w:ind w:left="4320" w:hanging="360"/>
+      </w:pPr>
+      <w:rPr>
+        <w:rFonts w:ascii="Wingdings" w:hAnsi="Wingdings" w:hint="default"/>
+      </w:rPr>
+    </w:lvl>
+    <w:lvl w:ilvl="6" w:tplc="100C0001" w:tentative="1">
+      <w:start w:val="1"/>
+      <w:numFmt w:val="bullet"/>
+      <w:lvlText w:val=""/>
+      <w:lvlJc w:val="left"/>
+      <w:pPr>
+        <w:ind w:left="5040" w:hanging="360"/>
+      </w:pPr>
+      <w:rPr>
+        <w:rFonts w:ascii="Symbol" w:hAnsi="Symbol" w:hint="default"/>
+      </w:rPr>
+    </w:lvl>
+    <w:lvl w:ilvl="7" w:tplc="100C0003" w:tentative="1">
+      <w:start w:val="1"/>
+      <w:numFmt w:val="bullet"/>
+      <w:lvlText w:val="o"/>
+      <w:lvlJc w:val="left"/>
+      <w:pPr>
+        <w:ind w:left="5760" w:hanging="360"/>
+      </w:pPr>
+      <w:rPr>
+        <w:rFonts w:ascii="Courier New" w:hAnsi="Courier New" w:cs="Courier New" w:hint="default"/>
+      </w:rPr>
+    </w:lvl>
+    <w:lvl w:ilvl="8" w:tplc="100C0005" w:tentative="1">
+      <w:start w:val="1"/>
+      <w:numFmt w:val="bullet"/>
+      <w:lvlText w:val=""/>
+      <w:lvlJc w:val="left"/>
+      <w:pPr>
+        <w:ind w:left="6480" w:hanging="360"/>
+      </w:pPr>
+      <w:rPr>
+        <w:rFonts w:ascii="Wingdings" w:hAnsi="Wingdings" w:hint="default"/>
+      </w:rPr>
+    </w:lvl>
+  </w:abstractNum>
+  <w:abstractNum w:abstractNumId="3" w15:restartNumberingAfterBreak="0">
     <w:nsid w:val="39FB0DB7"/>
     <w:multiLevelType w:val="hybridMultilevel"/>
     <w:tmpl w:val="FFFFFFFF"/>
@@ -1441,7 +2833,7 @@
       </w:rPr>
     </w:lvl>
   </w:abstractNum>
-  <w:abstractNum w:abstractNumId="3" w15:restartNumberingAfterBreak="0">
+  <w:abstractNum w:abstractNumId="4" w15:restartNumberingAfterBreak="0">
     <w:nsid w:val="407097AB"/>
     <w:multiLevelType w:val="hybridMultilevel"/>
     <w:tmpl w:val="FFFFFFFF"/>
@@ -1554,7 +2946,7 @@
       </w:rPr>
     </w:lvl>
   </w:abstractNum>
-  <w:abstractNum w:abstractNumId="4" w15:restartNumberingAfterBreak="0">
+  <w:abstractNum w:abstractNumId="5" w15:restartNumberingAfterBreak="0">
     <w:nsid w:val="67DA9432"/>
     <w:multiLevelType w:val="hybridMultilevel"/>
     <w:tmpl w:val="FFFFFFFF"/>
@@ -1667,7 +3059,7 @@
       </w:rPr>
     </w:lvl>
   </w:abstractNum>
-  <w:abstractNum w:abstractNumId="5" w15:restartNumberingAfterBreak="0">
+  <w:abstractNum w:abstractNumId="6" w15:restartNumberingAfterBreak="0">
     <w:nsid w:val="718F410C"/>
     <w:multiLevelType w:val="hybridMultilevel"/>
     <w:tmpl w:val="FFFFFFFF"/>
@@ -1781,21 +3173,24 @@
     </w:lvl>
   </w:abstractNum>
   <w:num w:numId="1" w16cid:durableId="1360087853">
-    <w:abstractNumId w:val="4"/>
+    <w:abstractNumId w:val="5"/>
   </w:num>
   <w:num w:numId="2" w16cid:durableId="8263903">
     <w:abstractNumId w:val="1"/>
   </w:num>
   <w:num w:numId="3" w16cid:durableId="719086625">
-    <w:abstractNumId w:val="5"/>
+    <w:abstractNumId w:val="6"/>
   </w:num>
   <w:num w:numId="4" w16cid:durableId="999846255">
-    <w:abstractNumId w:val="3"/>
+    <w:abstractNumId w:val="4"/>
   </w:num>
   <w:num w:numId="5" w16cid:durableId="691539909">
     <w:abstractNumId w:val="0"/>
   </w:num>
   <w:num w:numId="6" w16cid:durableId="180169596">
+    <w:abstractNumId w:val="3"/>
+  </w:num>
+  <w:num w:numId="7" w16cid:durableId="158884647">
     <w:abstractNumId w:val="2"/>
   </w:num>
 </w:numbering>
@@ -2202,6 +3597,27 @@
     <w:name w:val="Normal"/>
     <w:qFormat/>
   </w:style>
+  <w:style w:type="paragraph" w:styleId="Titre1">
+    <w:name w:val="heading 1"/>
+    <w:basedOn w:val="Normal"/>
+    <w:next w:val="Normal"/>
+    <w:link w:val="Titre1Car"/>
+    <w:uiPriority w:val="9"/>
+    <w:qFormat/>
+    <w:rsid w:val="00F60984"/>
+    <w:pPr>
+      <w:keepNext/>
+      <w:keepLines/>
+      <w:spacing w:before="240" w:after="0"/>
+      <w:outlineLvl w:val="0"/>
+    </w:pPr>
+    <w:rPr>
+      <w:rFonts w:asciiTheme="majorHAnsi" w:eastAsiaTheme="majorEastAsia" w:hAnsiTheme="majorHAnsi" w:cstheme="majorBidi"/>
+      <w:color w:val="2F5496" w:themeColor="accent1" w:themeShade="BF"/>
+      <w:sz w:val="32"/>
+      <w:szCs w:val="32"/>
+    </w:rPr>
+  </w:style>
   <w:style w:type="character" w:default="1" w:styleId="Policepardfaut">
     <w:name w:val="Default Paragraph Font"/>
     <w:uiPriority w:val="1"/>
@@ -2273,6 +3689,19 @@
       <w:ind w:left="720"/>
       <w:contextualSpacing/>
     </w:pPr>
+  </w:style>
+  <w:style w:type="character" w:customStyle="1" w:styleId="Titre1Car">
+    <w:name w:val="Titre 1 Car"/>
+    <w:basedOn w:val="Policepardfaut"/>
+    <w:link w:val="Titre1"/>
+    <w:uiPriority w:val="9"/>
+    <w:rsid w:val="00F60984"/>
+    <w:rPr>
+      <w:rFonts w:asciiTheme="majorHAnsi" w:eastAsiaTheme="majorEastAsia" w:hAnsiTheme="majorHAnsi" w:cstheme="majorBidi"/>
+      <w:color w:val="2F5496" w:themeColor="accent1" w:themeShade="BF"/>
+      <w:sz w:val="32"/>
+      <w:szCs w:val="32"/>
+    </w:rPr>
   </w:style>
 </w:styles>
 </file>
@@ -2573,6 +4002,23 @@
 </file>
 
 <file path=customXml/item1.xml><?xml version="1.0" encoding="utf-8"?>
+<?mso-contentType ?>
+<FormTemplates xmlns="http://schemas.microsoft.com/sharepoint/v3/contenttype/forms">
+  <Display>DocumentLibraryForm</Display>
+  <Edit>DocumentLibraryForm</Edit>
+  <New>DocumentLibraryForm</New>
+</FormTemplates>
+</file>
+
+<file path=customXml/item2.xml><?xml version="1.0" encoding="utf-8"?>
+<p:properties xmlns:p="http://schemas.microsoft.com/office/2006/metadata/properties" xmlns:xsi="http://www.w3.org/2001/XMLSchema-instance" xmlns:pc="http://schemas.microsoft.com/office/infopath/2007/PartnerControls">
+  <documentManagement>
+    <_activity xmlns="cee5d3b7-6cdd-484f-9b91-770fc0bce26c" xsi:nil="true"/>
+  </documentManagement>
+</p:properties>
+</file>
+
+<file path=customXml/item3.xml><?xml version="1.0" encoding="utf-8"?>
 <ct:contentTypeSchema xmlns:ct="http://schemas.microsoft.com/office/2006/metadata/contentType" xmlns:ma="http://schemas.microsoft.com/office/2006/metadata/properties/metaAttributes" ct:_="" ma:_="" ma:contentTypeName="Document" ma:contentTypeID="0x01010055A561A5DFC0794B8D992FFAD1D44BB0" ma:contentTypeVersion="14" ma:contentTypeDescription="Crée un document." ma:contentTypeScope="" ma:versionID="7a2424ea6ae61b5dc5af867a8c084cd6">
   <xsd:schema xmlns:xsd="http://www.w3.org/2001/XMLSchema" xmlns:xs="http://www.w3.org/2001/XMLSchema" xmlns:p="http://schemas.microsoft.com/office/2006/metadata/properties" xmlns:ns3="cee5d3b7-6cdd-484f-9b91-770fc0bce26c" xmlns:ns4="7f462369-0a3d-4e6c-8174-1d2e58054c1c" targetNamespace="http://schemas.microsoft.com/office/2006/metadata/properties" ma:root="true" ma:fieldsID="0bc5012768fa7175b54295eb71416712" ns3:_="" ns4:_="">
     <xsd:import namespace="cee5d3b7-6cdd-484f-9b91-770fc0bce26c"/>
@@ -2801,24 +4247,25 @@
 </ct:contentTypeSchema>
 </file>
 
-<file path=customXml/item2.xml><?xml version="1.0" encoding="utf-8"?>
-<p:properties xmlns:p="http://schemas.microsoft.com/office/2006/metadata/properties" xmlns:xsi="http://www.w3.org/2001/XMLSchema-instance" xmlns:pc="http://schemas.microsoft.com/office/infopath/2007/PartnerControls">
-  <documentManagement>
-    <_activity xmlns="cee5d3b7-6cdd-484f-9b91-770fc0bce26c" xsi:nil="true"/>
-  </documentManagement>
-</p:properties>
+<file path=customXml/itemProps1.xml><?xml version="1.0" encoding="utf-8"?>
+<ds:datastoreItem xmlns:ds="http://schemas.openxmlformats.org/officeDocument/2006/customXml" ds:itemID="{7799CAB4-B408-4FEE-BF89-124CD6DC7273}">
+  <ds:schemaRefs>
+    <ds:schemaRef ds:uri="http://schemas.microsoft.com/sharepoint/v3/contenttype/forms"/>
+  </ds:schemaRefs>
+</ds:datastoreItem>
 </file>
 
-<file path=customXml/item3.xml><?xml version="1.0" encoding="utf-8"?>
-<?mso-contentType ?>
-<FormTemplates xmlns="http://schemas.microsoft.com/sharepoint/v3/contenttype/forms">
-  <Display>DocumentLibraryForm</Display>
-  <Edit>DocumentLibraryForm</Edit>
-  <New>DocumentLibraryForm</New>
-</FormTemplates>
+<file path=customXml/itemProps2.xml><?xml version="1.0" encoding="utf-8"?>
+<ds:datastoreItem xmlns:ds="http://schemas.openxmlformats.org/officeDocument/2006/customXml" ds:itemID="{C1160022-9227-4644-BA84-2BA217EADB7B}">
+  <ds:schemaRefs>
+    <ds:schemaRef ds:uri="http://schemas.microsoft.com/office/2006/metadata/properties"/>
+    <ds:schemaRef ds:uri="http://schemas.microsoft.com/office/infopath/2007/PartnerControls"/>
+    <ds:schemaRef ds:uri="cee5d3b7-6cdd-484f-9b91-770fc0bce26c"/>
+  </ds:schemaRefs>
+</ds:datastoreItem>
 </file>
 
-<file path=customXml/itemProps1.xml><?xml version="1.0" encoding="utf-8"?>
+<file path=customXml/itemProps3.xml><?xml version="1.0" encoding="utf-8"?>
 <ds:datastoreItem xmlns:ds="http://schemas.openxmlformats.org/officeDocument/2006/customXml" ds:itemID="{80402FFE-EA65-4E93-98F0-CEEB8E68CFE8}">
   <ds:schemaRefs>
     <ds:schemaRef ds:uri="http://schemas.microsoft.com/office/2006/metadata/contentType"/>
@@ -2835,22 +4282,4 @@
     <ds:schemaRef ds:uri="http://schemas.microsoft.com/internal/obd"/>
   </ds:schemaRefs>
 </ds:datastoreItem>
-</file>
-
-<file path=customXml/itemProps2.xml><?xml version="1.0" encoding="utf-8"?>
-<ds:datastoreItem xmlns:ds="http://schemas.openxmlformats.org/officeDocument/2006/customXml" ds:itemID="{C1160022-9227-4644-BA84-2BA217EADB7B}">
-  <ds:schemaRefs>
-    <ds:schemaRef ds:uri="http://schemas.microsoft.com/office/2006/metadata/properties"/>
-    <ds:schemaRef ds:uri="http://schemas.microsoft.com/office/infopath/2007/PartnerControls"/>
-    <ds:schemaRef ds:uri="cee5d3b7-6cdd-484f-9b91-770fc0bce26c"/>
-  </ds:schemaRefs>
-</ds:datastoreItem>
-</file>
-
-<file path=customXml/itemProps3.xml><?xml version="1.0" encoding="utf-8"?>
-<ds:datastoreItem xmlns:ds="http://schemas.openxmlformats.org/officeDocument/2006/customXml" ds:itemID="{7799CAB4-B408-4FEE-BF89-124CD6DC7273}">
-  <ds:schemaRefs>
-    <ds:schemaRef ds:uri="http://schemas.microsoft.com/sharepoint/v3/contenttype/forms"/>
-  </ds:schemaRefs>
-</ds:datastoreItem>
 </file>
</xml_diff>